<commit_message>
fixed presentation and relation
</commit_message>
<xml_diff>
--- a/Relazione.docx
+++ b/Relazione.docx
@@ -394,7 +394,7 @@
       <w:sdtPr>
         <w:rPr>
           <w:rFonts w:asciiTheme="minorHAnsi" w:eastAsiaTheme="minorHAnsi" w:hAnsiTheme="minorHAnsi" w:cstheme="minorBidi"/>
-          <w:b w:val="0"/>
+          <w:bCs/>
           <w:color w:val="auto"/>
           <w:kern w:val="2"/>
           <w:sz w:val="22"/>
@@ -411,7 +411,7 @@
       <w:sdtEndPr>
         <w:rPr>
           <w:rFonts w:ascii="Consolas" w:hAnsi="Consolas"/>
-          <w:bCs/>
+          <w:b w:val="0"/>
         </w:rPr>
       </w:sdtEndPr>
       <w:sdtContent>
@@ -467,7 +467,7 @@
             </w:rPr>
             <w:fldChar w:fldCharType="separate"/>
           </w:r>
-          <w:hyperlink w:anchor="_Toc220340315" w:history="1">
+          <w:hyperlink w:anchor="_Toc220494022" w:history="1">
             <w:r>
               <w:rPr>
                 <w:rStyle w:val="Collegamentoipertestuale"/>
@@ -503,7 +503,7 @@
                 <w:noProof/>
                 <w:webHidden/>
               </w:rPr>
-              <w:instrText xml:space="preserve"> PAGEREF _Toc220340315 \h </w:instrText>
+              <w:instrText xml:space="preserve"> PAGEREF _Toc220494022 \h </w:instrText>
             </w:r>
             <w:r>
               <w:rPr>
@@ -529,7 +529,7 @@
                 <w:noProof/>
                 <w:webHidden/>
               </w:rPr>
-              <w:t>4</w:t>
+              <w:t>3</w:t>
             </w:r>
             <w:r>
               <w:rPr>
@@ -558,7 +558,7 @@
               <w:lang w:eastAsia="it-IT"/>
             </w:rPr>
           </w:pPr>
-          <w:hyperlink w:anchor="_Toc220340316" w:history="1">
+          <w:hyperlink w:anchor="_Toc220494023" w:history="1">
             <w:r>
               <w:rPr>
                 <w:rStyle w:val="Collegamentoipertestuale"/>
@@ -594,7 +594,7 @@
                 <w:noProof/>
                 <w:webHidden/>
               </w:rPr>
-              <w:instrText xml:space="preserve"> PAGEREF _Toc220340316 \h </w:instrText>
+              <w:instrText xml:space="preserve"> PAGEREF _Toc220494023 \h </w:instrText>
             </w:r>
             <w:r>
               <w:rPr>
@@ -620,7 +620,7 @@
                 <w:noProof/>
                 <w:webHidden/>
               </w:rPr>
-              <w:t>5</w:t>
+              <w:t>4</w:t>
             </w:r>
             <w:r>
               <w:rPr>
@@ -643,7 +643,7 @@
               <w:lang w:eastAsia="it-IT"/>
             </w:rPr>
           </w:pPr>
-          <w:hyperlink w:anchor="_Toc220340317" w:history="1">
+          <w:hyperlink w:anchor="_Toc220494024" w:history="1">
             <w:r>
               <w:rPr>
                 <w:rStyle w:val="Collegamentoipertestuale"/>
@@ -676,7 +676,7 @@
               <w:rPr>
                 <w:webHidden/>
               </w:rPr>
-              <w:instrText xml:space="preserve"> PAGEREF _Toc220340317 \h </w:instrText>
+              <w:instrText xml:space="preserve"> PAGEREF _Toc220494024 \h </w:instrText>
             </w:r>
             <w:r>
               <w:rPr>
@@ -693,7 +693,7 @@
               <w:rPr>
                 <w:webHidden/>
               </w:rPr>
-              <w:t>5</w:t>
+              <w:t>4</w:t>
             </w:r>
             <w:r>
               <w:rPr>
@@ -713,7 +713,7 @@
               <w:lang w:eastAsia="it-IT"/>
             </w:rPr>
           </w:pPr>
-          <w:hyperlink w:anchor="_Toc220340318" w:history="1">
+          <w:hyperlink w:anchor="_Toc220494025" w:history="1">
             <w:r>
               <w:rPr>
                 <w:rStyle w:val="Collegamentoipertestuale"/>
@@ -737,7 +737,7 @@
               <w:rPr>
                 <w:webHidden/>
               </w:rPr>
-              <w:instrText xml:space="preserve"> PAGEREF _Toc220340318 \h </w:instrText>
+              <w:instrText xml:space="preserve"> PAGEREF _Toc220494025 \h </w:instrText>
             </w:r>
             <w:r>
               <w:rPr>
@@ -754,7 +754,7 @@
               <w:rPr>
                 <w:webHidden/>
               </w:rPr>
-              <w:t>5</w:t>
+              <w:t>4</w:t>
             </w:r>
             <w:r>
               <w:rPr>
@@ -774,7 +774,7 @@
               <w:lang w:eastAsia="it-IT"/>
             </w:rPr>
           </w:pPr>
-          <w:hyperlink w:anchor="_Toc220340319" w:history="1">
+          <w:hyperlink w:anchor="_Toc220494026" w:history="1">
             <w:r>
               <w:rPr>
                 <w:rStyle w:val="Collegamentoipertestuale"/>
@@ -815,7 +815,7 @@
               <w:rPr>
                 <w:webHidden/>
               </w:rPr>
-              <w:instrText xml:space="preserve"> PAGEREF _Toc220340319 \h </w:instrText>
+              <w:instrText xml:space="preserve"> PAGEREF _Toc220494026 \h </w:instrText>
             </w:r>
             <w:r>
               <w:rPr>
@@ -832,7 +832,7 @@
               <w:rPr>
                 <w:webHidden/>
               </w:rPr>
-              <w:t>5</w:t>
+              <w:t>4</w:t>
             </w:r>
             <w:r>
               <w:rPr>
@@ -858,7 +858,7 @@
               <w:lang w:eastAsia="it-IT"/>
             </w:rPr>
           </w:pPr>
-          <w:hyperlink w:anchor="_Toc220340320" w:history="1">
+          <w:hyperlink w:anchor="_Toc220494027" w:history="1">
             <w:r>
               <w:rPr>
                 <w:rStyle w:val="Collegamentoipertestuale"/>
@@ -894,7 +894,7 @@
                 <w:noProof/>
                 <w:webHidden/>
               </w:rPr>
-              <w:instrText xml:space="preserve"> PAGEREF _Toc220340320 \h </w:instrText>
+              <w:instrText xml:space="preserve"> PAGEREF _Toc220494027 \h </w:instrText>
             </w:r>
             <w:r>
               <w:rPr>
@@ -920,7 +920,7 @@
                 <w:noProof/>
                 <w:webHidden/>
               </w:rPr>
-              <w:t>7</w:t>
+              <w:t>6</w:t>
             </w:r>
             <w:r>
               <w:rPr>
@@ -943,7 +943,7 @@
               <w:lang w:eastAsia="it-IT"/>
             </w:rPr>
           </w:pPr>
-          <w:hyperlink w:anchor="_Toc220340321" w:history="1">
+          <w:hyperlink w:anchor="_Toc220494028" w:history="1">
             <w:r>
               <w:rPr>
                 <w:rStyle w:val="Collegamentoipertestuale"/>
@@ -966,7 +966,7 @@
               <w:rPr>
                 <w:webHidden/>
               </w:rPr>
-              <w:instrText xml:space="preserve"> PAGEREF _Toc220340321 \h </w:instrText>
+              <w:instrText xml:space="preserve"> PAGEREF _Toc220494028 \h </w:instrText>
             </w:r>
             <w:r>
               <w:rPr>
@@ -983,7 +983,7 @@
               <w:rPr>
                 <w:webHidden/>
               </w:rPr>
-              <w:t>7</w:t>
+              <w:t>6</w:t>
             </w:r>
             <w:r>
               <w:rPr>
@@ -1003,7 +1003,7 @@
               <w:lang w:eastAsia="it-IT"/>
             </w:rPr>
           </w:pPr>
-          <w:hyperlink w:anchor="_Toc220340322" w:history="1">
+          <w:hyperlink w:anchor="_Toc220494029" w:history="1">
             <w:r>
               <w:rPr>
                 <w:rStyle w:val="Collegamentoipertestuale"/>
@@ -1027,7 +1027,7 @@
               <w:rPr>
                 <w:webHidden/>
               </w:rPr>
-              <w:instrText xml:space="preserve"> PAGEREF _Toc220340322 \h </w:instrText>
+              <w:instrText xml:space="preserve"> PAGEREF _Toc220494029 \h </w:instrText>
             </w:r>
             <w:r>
               <w:rPr>
@@ -1044,7 +1044,7 @@
               <w:rPr>
                 <w:webHidden/>
               </w:rPr>
-              <w:t>7</w:t>
+              <w:t>6</w:t>
             </w:r>
             <w:r>
               <w:rPr>
@@ -1064,7 +1064,7 @@
               <w:lang w:eastAsia="it-IT"/>
             </w:rPr>
           </w:pPr>
-          <w:hyperlink w:anchor="_Toc220340323" w:history="1">
+          <w:hyperlink w:anchor="_Toc220494030" w:history="1">
             <w:r>
               <w:rPr>
                 <w:rStyle w:val="Collegamentoipertestuale"/>
@@ -1087,7 +1087,7 @@
               <w:rPr>
                 <w:webHidden/>
               </w:rPr>
-              <w:instrText xml:space="preserve"> PAGEREF _Toc220340323 \h </w:instrText>
+              <w:instrText xml:space="preserve"> PAGEREF _Toc220494030 \h </w:instrText>
             </w:r>
             <w:r>
               <w:rPr>
@@ -1104,7 +1104,7 @@
               <w:rPr>
                 <w:webHidden/>
               </w:rPr>
-              <w:t>8</w:t>
+              <w:t>7</w:t>
             </w:r>
             <w:r>
               <w:rPr>
@@ -1130,7 +1130,7 @@
               <w:lang w:eastAsia="it-IT"/>
             </w:rPr>
           </w:pPr>
-          <w:hyperlink w:anchor="_Toc220340324" w:history="1">
+          <w:hyperlink w:anchor="_Toc220494031" w:history="1">
             <w:r>
               <w:rPr>
                 <w:rStyle w:val="Collegamentoipertestuale"/>
@@ -1166,7 +1166,7 @@
                 <w:noProof/>
                 <w:webHidden/>
               </w:rPr>
-              <w:instrText xml:space="preserve"> PAGEREF _Toc220340324 \h </w:instrText>
+              <w:instrText xml:space="preserve"> PAGEREF _Toc220494031 \h </w:instrText>
             </w:r>
             <w:r>
               <w:rPr>
@@ -1192,7 +1192,7 @@
                 <w:noProof/>
                 <w:webHidden/>
               </w:rPr>
-              <w:t>9</w:t>
+              <w:t>8</w:t>
             </w:r>
             <w:r>
               <w:rPr>
@@ -1215,7 +1215,7 @@
               <w:lang w:eastAsia="it-IT"/>
             </w:rPr>
           </w:pPr>
-          <w:hyperlink w:anchor="_Toc220340325" w:history="1">
+          <w:hyperlink w:anchor="_Toc220494032" w:history="1">
             <w:r>
               <w:rPr>
                 <w:rStyle w:val="Collegamentoipertestuale"/>
@@ -1239,7 +1239,7 @@
               <w:rPr>
                 <w:webHidden/>
               </w:rPr>
-              <w:instrText xml:space="preserve"> PAGEREF _Toc220340325 \h </w:instrText>
+              <w:instrText xml:space="preserve"> PAGEREF _Toc220494032 \h </w:instrText>
             </w:r>
             <w:r>
               <w:rPr>
@@ -1256,7 +1256,7 @@
               <w:rPr>
                 <w:webHidden/>
               </w:rPr>
-              <w:t>9</w:t>
+              <w:t>8</w:t>
             </w:r>
             <w:r>
               <w:rPr>
@@ -1276,7 +1276,7 @@
               <w:lang w:eastAsia="it-IT"/>
             </w:rPr>
           </w:pPr>
-          <w:hyperlink w:anchor="_Toc220340326" w:history="1">
+          <w:hyperlink w:anchor="_Toc220494033" w:history="1">
             <w:r>
               <w:rPr>
                 <w:rStyle w:val="Collegamentoipertestuale"/>
@@ -1300,7 +1300,7 @@
               <w:rPr>
                 <w:webHidden/>
               </w:rPr>
-              <w:instrText xml:space="preserve"> PAGEREF _Toc220340326 \h </w:instrText>
+              <w:instrText xml:space="preserve"> PAGEREF _Toc220494033 \h </w:instrText>
             </w:r>
             <w:r>
               <w:rPr>
@@ -1317,7 +1317,7 @@
               <w:rPr>
                 <w:webHidden/>
               </w:rPr>
-              <w:t>9</w:t>
+              <w:t>8</w:t>
             </w:r>
             <w:r>
               <w:rPr>
@@ -1337,7 +1337,7 @@
               <w:lang w:eastAsia="it-IT"/>
             </w:rPr>
           </w:pPr>
-          <w:hyperlink w:anchor="_Toc220340327" w:history="1">
+          <w:hyperlink w:anchor="_Toc220494034" w:history="1">
             <w:r>
               <w:rPr>
                 <w:rStyle w:val="Collegamentoipertestuale"/>
@@ -1361,7 +1361,7 @@
               <w:rPr>
                 <w:webHidden/>
               </w:rPr>
-              <w:instrText xml:space="preserve"> PAGEREF _Toc220340327 \h </w:instrText>
+              <w:instrText xml:space="preserve"> PAGEREF _Toc220494034 \h </w:instrText>
             </w:r>
             <w:r>
               <w:rPr>
@@ -1378,7 +1378,7 @@
               <w:rPr>
                 <w:webHidden/>
               </w:rPr>
-              <w:t>9</w:t>
+              <w:t>8</w:t>
             </w:r>
             <w:r>
               <w:rPr>
@@ -1398,7 +1398,7 @@
               <w:lang w:eastAsia="it-IT"/>
             </w:rPr>
           </w:pPr>
-          <w:hyperlink w:anchor="_Toc220340328" w:history="1">
+          <w:hyperlink w:anchor="_Toc220494035" w:history="1">
             <w:r>
               <w:rPr>
                 <w:rStyle w:val="Collegamentoipertestuale"/>
@@ -1422,7 +1422,7 @@
               <w:rPr>
                 <w:webHidden/>
               </w:rPr>
-              <w:instrText xml:space="preserve"> PAGEREF _Toc220340328 \h </w:instrText>
+              <w:instrText xml:space="preserve"> PAGEREF _Toc220494035 \h </w:instrText>
             </w:r>
             <w:r>
               <w:rPr>
@@ -1439,7 +1439,7 @@
               <w:rPr>
                 <w:webHidden/>
               </w:rPr>
-              <w:t>10</w:t>
+              <w:t>9</w:t>
             </w:r>
             <w:r>
               <w:rPr>
@@ -1465,7 +1465,7 @@
               <w:lang w:eastAsia="it-IT"/>
             </w:rPr>
           </w:pPr>
-          <w:hyperlink w:anchor="_Toc220340329" w:history="1">
+          <w:hyperlink w:anchor="_Toc220494036" w:history="1">
             <w:r>
               <w:rPr>
                 <w:rStyle w:val="Collegamentoipertestuale"/>
@@ -1501,7 +1501,7 @@
                 <w:noProof/>
                 <w:webHidden/>
               </w:rPr>
-              <w:instrText xml:space="preserve"> PAGEREF _Toc220340329 \h </w:instrText>
+              <w:instrText xml:space="preserve"> PAGEREF _Toc220494036 \h </w:instrText>
             </w:r>
             <w:r>
               <w:rPr>
@@ -1527,7 +1527,7 @@
                 <w:noProof/>
                 <w:webHidden/>
               </w:rPr>
-              <w:t>11</w:t>
+              <w:t>10</w:t>
             </w:r>
             <w:r>
               <w:rPr>
@@ -1550,7 +1550,7 @@
               <w:lang w:eastAsia="it-IT"/>
             </w:rPr>
           </w:pPr>
-          <w:hyperlink w:anchor="_Toc220340330" w:history="1">
+          <w:hyperlink w:anchor="_Toc220494037" w:history="1">
             <w:r>
               <w:rPr>
                 <w:rStyle w:val="Collegamentoipertestuale"/>
@@ -1574,7 +1574,7 @@
               <w:rPr>
                 <w:webHidden/>
               </w:rPr>
-              <w:instrText xml:space="preserve"> PAGEREF _Toc220340330 \h </w:instrText>
+              <w:instrText xml:space="preserve"> PAGEREF _Toc220494037 \h </w:instrText>
             </w:r>
             <w:r>
               <w:rPr>
@@ -1591,7 +1591,7 @@
               <w:rPr>
                 <w:webHidden/>
               </w:rPr>
-              <w:t>11</w:t>
+              <w:t>10</w:t>
             </w:r>
             <w:r>
               <w:rPr>
@@ -1611,7 +1611,7 @@
               <w:lang w:eastAsia="it-IT"/>
             </w:rPr>
           </w:pPr>
-          <w:hyperlink w:anchor="_Toc220340331" w:history="1">
+          <w:hyperlink w:anchor="_Toc220494038" w:history="1">
             <w:r>
               <w:rPr>
                 <w:rStyle w:val="Collegamentoipertestuale"/>
@@ -1634,7 +1634,7 @@
               <w:rPr>
                 <w:webHidden/>
               </w:rPr>
-              <w:instrText xml:space="preserve"> PAGEREF _Toc220340331 \h </w:instrText>
+              <w:instrText xml:space="preserve"> PAGEREF _Toc220494038 \h </w:instrText>
             </w:r>
             <w:r>
               <w:rPr>
@@ -1651,7 +1651,7 @@
               <w:rPr>
                 <w:webHidden/>
               </w:rPr>
-              <w:t>11</w:t>
+              <w:t>10</w:t>
             </w:r>
             <w:r>
               <w:rPr>
@@ -1671,7 +1671,7 @@
               <w:lang w:eastAsia="it-IT"/>
             </w:rPr>
           </w:pPr>
-          <w:hyperlink w:anchor="_Toc220340332" w:history="1">
+          <w:hyperlink w:anchor="_Toc220494039" w:history="1">
             <w:r>
               <w:rPr>
                 <w:rStyle w:val="Collegamentoipertestuale"/>
@@ -1695,7 +1695,7 @@
               <w:rPr>
                 <w:webHidden/>
               </w:rPr>
-              <w:instrText xml:space="preserve"> PAGEREF _Toc220340332 \h </w:instrText>
+              <w:instrText xml:space="preserve"> PAGEREF _Toc220494039 \h </w:instrText>
             </w:r>
             <w:r>
               <w:rPr>
@@ -1712,7 +1712,7 @@
               <w:rPr>
                 <w:webHidden/>
               </w:rPr>
-              <w:t>12</w:t>
+              <w:t>11</w:t>
             </w:r>
             <w:r>
               <w:rPr>
@@ -1732,7 +1732,7 @@
               <w:lang w:eastAsia="it-IT"/>
             </w:rPr>
           </w:pPr>
-          <w:hyperlink w:anchor="_Toc220340333" w:history="1">
+          <w:hyperlink w:anchor="_Toc220494040" w:history="1">
             <w:r>
               <w:rPr>
                 <w:rStyle w:val="Collegamentoipertestuale"/>
@@ -1756,7 +1756,7 @@
               <w:rPr>
                 <w:webHidden/>
               </w:rPr>
-              <w:instrText xml:space="preserve"> PAGEREF _Toc220340333 \h </w:instrText>
+              <w:instrText xml:space="preserve"> PAGEREF _Toc220494040 \h </w:instrText>
             </w:r>
             <w:r>
               <w:rPr>
@@ -1773,7 +1773,7 @@
               <w:rPr>
                 <w:webHidden/>
               </w:rPr>
-              <w:t>12</w:t>
+              <w:t>11</w:t>
             </w:r>
             <w:r>
               <w:rPr>
@@ -1799,7 +1799,7 @@
               <w:lang w:eastAsia="it-IT"/>
             </w:rPr>
           </w:pPr>
-          <w:hyperlink w:anchor="_Toc220340334" w:history="1">
+          <w:hyperlink w:anchor="_Toc220494041" w:history="1">
             <w:r>
               <w:rPr>
                 <w:rStyle w:val="Collegamentoipertestuale"/>
@@ -1854,7 +1854,7 @@
                 <w:noProof/>
                 <w:webHidden/>
               </w:rPr>
-              <w:instrText xml:space="preserve"> PAGEREF _Toc220340334 \h </w:instrText>
+              <w:instrText xml:space="preserve"> PAGEREF _Toc220494041 \h </w:instrText>
             </w:r>
             <w:r>
               <w:rPr>
@@ -1880,7 +1880,7 @@
                 <w:noProof/>
                 <w:webHidden/>
               </w:rPr>
-              <w:t>14</w:t>
+              <w:t>13</w:t>
             </w:r>
             <w:r>
               <w:rPr>
@@ -1903,7 +1903,7 @@
               <w:lang w:eastAsia="it-IT"/>
             </w:rPr>
           </w:pPr>
-          <w:hyperlink w:anchor="_Toc220340335" w:history="1">
+          <w:hyperlink w:anchor="_Toc220494042" w:history="1">
             <w:r>
               <w:rPr>
                 <w:rStyle w:val="Collegamentoipertestuale"/>
@@ -1927,7 +1927,7 @@
               <w:rPr>
                 <w:webHidden/>
               </w:rPr>
-              <w:instrText xml:space="preserve"> PAGEREF _Toc220340335 \h </w:instrText>
+              <w:instrText xml:space="preserve"> PAGEREF _Toc220494042 \h </w:instrText>
             </w:r>
             <w:r>
               <w:rPr>
@@ -1944,7 +1944,7 @@
               <w:rPr>
                 <w:webHidden/>
               </w:rPr>
-              <w:t>14</w:t>
+              <w:t>13</w:t>
             </w:r>
             <w:r>
               <w:rPr>
@@ -1964,7 +1964,7 @@
               <w:lang w:eastAsia="it-IT"/>
             </w:rPr>
           </w:pPr>
-          <w:hyperlink w:anchor="_Toc220340336" w:history="1">
+          <w:hyperlink w:anchor="_Toc220494043" w:history="1">
             <w:r>
               <w:rPr>
                 <w:rStyle w:val="Collegamentoipertestuale"/>
@@ -1996,7 +1996,7 @@
               <w:rPr>
                 <w:webHidden/>
               </w:rPr>
-              <w:instrText xml:space="preserve"> PAGEREF _Toc220340336 \h </w:instrText>
+              <w:instrText xml:space="preserve"> PAGEREF _Toc220494043 \h </w:instrText>
             </w:r>
             <w:r>
               <w:rPr>
@@ -2013,7 +2013,7 @@
               <w:rPr>
                 <w:webHidden/>
               </w:rPr>
-              <w:t>15</w:t>
+              <w:t>14</w:t>
             </w:r>
             <w:r>
               <w:rPr>
@@ -2033,7 +2033,7 @@
               <w:lang w:eastAsia="it-IT"/>
             </w:rPr>
           </w:pPr>
-          <w:hyperlink w:anchor="_Toc220340337" w:history="1">
+          <w:hyperlink w:anchor="_Toc220494044" w:history="1">
             <w:r>
               <w:rPr>
                 <w:rStyle w:val="Collegamentoipertestuale"/>
@@ -2056,7 +2056,7 @@
               <w:rPr>
                 <w:webHidden/>
               </w:rPr>
-              <w:instrText xml:space="preserve"> PAGEREF _Toc220340337 \h </w:instrText>
+              <w:instrText xml:space="preserve"> PAGEREF _Toc220494044 \h </w:instrText>
             </w:r>
             <w:r>
               <w:rPr>
@@ -2073,7 +2073,7 @@
               <w:rPr>
                 <w:webHidden/>
               </w:rPr>
-              <w:t>15</w:t>
+              <w:t>14</w:t>
             </w:r>
             <w:r>
               <w:rPr>
@@ -2093,7 +2093,7 @@
               <w:lang w:eastAsia="it-IT"/>
             </w:rPr>
           </w:pPr>
-          <w:hyperlink w:anchor="_Toc220340338" w:history="1">
+          <w:hyperlink w:anchor="_Toc220494045" w:history="1">
             <w:r>
               <w:rPr>
                 <w:rStyle w:val="Collegamentoipertestuale"/>
@@ -2116,7 +2116,7 @@
               <w:rPr>
                 <w:webHidden/>
               </w:rPr>
-              <w:instrText xml:space="preserve"> PAGEREF _Toc220340338 \h </w:instrText>
+              <w:instrText xml:space="preserve"> PAGEREF _Toc220494045 \h </w:instrText>
             </w:r>
             <w:r>
               <w:rPr>
@@ -2133,7 +2133,7 @@
               <w:rPr>
                 <w:webHidden/>
               </w:rPr>
-              <w:t>16</w:t>
+              <w:t>15</w:t>
             </w:r>
             <w:r>
               <w:rPr>
@@ -2150,12 +2150,16 @@
               <w:tab w:val="right" w:leader="dot" w:pos="8630"/>
             </w:tabs>
             <w:rPr>
+              <w:rFonts w:asciiTheme="minorHAnsi" w:eastAsiaTheme="minorEastAsia" w:hAnsiTheme="minorHAnsi"/>
               <w:b/>
               <w:bCs/>
               <w:noProof/>
+              <w:sz w:val="24"/>
+              <w:szCs w:val="24"/>
+              <w:lang w:eastAsia="it-IT"/>
             </w:rPr>
           </w:pPr>
-          <w:hyperlink w:anchor="_Toc220340339" w:history="1">
+          <w:hyperlink w:anchor="_Toc220494046" w:history="1">
             <w:r>
               <w:rPr>
                 <w:rStyle w:val="Collegamentoipertestuale"/>
@@ -2190,7 +2194,7 @@
                 <w:noProof/>
                 <w:webHidden/>
               </w:rPr>
-              <w:instrText xml:space="preserve"> PAGEREF _Toc220340339 \h </w:instrText>
+              <w:instrText xml:space="preserve"> PAGEREF _Toc220494046 \h </w:instrText>
             </w:r>
             <w:r>
               <w:rPr>
@@ -2216,7 +2220,7 @@
                 <w:noProof/>
                 <w:webHidden/>
               </w:rPr>
-              <w:t>16</w:t>
+              <w:t>15</w:t>
             </w:r>
             <w:r>
               <w:rPr>
@@ -2236,12 +2240,16 @@
               <w:tab w:val="right" w:leader="dot" w:pos="8630"/>
             </w:tabs>
             <w:rPr>
+              <w:rFonts w:asciiTheme="minorHAnsi" w:eastAsiaTheme="minorEastAsia" w:hAnsiTheme="minorHAnsi"/>
               <w:b/>
               <w:bCs/>
               <w:noProof/>
+              <w:sz w:val="24"/>
+              <w:szCs w:val="24"/>
+              <w:lang w:eastAsia="it-IT"/>
             </w:rPr>
           </w:pPr>
-          <w:hyperlink w:anchor="_Toc220340340" w:history="1">
+          <w:hyperlink w:anchor="_Toc220494047" w:history="1">
             <w:r>
               <w:rPr>
                 <w:rStyle w:val="Collegamentoipertestuale"/>
@@ -2276,7 +2284,7 @@
                 <w:noProof/>
                 <w:webHidden/>
               </w:rPr>
-              <w:instrText xml:space="preserve"> PAGEREF _Toc220340340 \h </w:instrText>
+              <w:instrText xml:space="preserve"> PAGEREF _Toc220494047 \h </w:instrText>
             </w:r>
             <w:r>
               <w:rPr>
@@ -2302,7 +2310,7 @@
                 <w:noProof/>
                 <w:webHidden/>
               </w:rPr>
-              <w:t>16</w:t>
+              <w:t>15</w:t>
             </w:r>
             <w:r>
               <w:rPr>
@@ -2331,7 +2339,7 @@
               <w:lang w:eastAsia="it-IT"/>
             </w:rPr>
           </w:pPr>
-          <w:hyperlink w:anchor="_Toc220340341" w:history="1">
+          <w:hyperlink w:anchor="_Toc220494048" w:history="1">
             <w:r>
               <w:rPr>
                 <w:rStyle w:val="Collegamentoipertestuale"/>
@@ -2366,7 +2374,7 @@
                 <w:noProof/>
                 <w:webHidden/>
               </w:rPr>
-              <w:instrText xml:space="preserve"> PAGEREF _Toc220340341 \h </w:instrText>
+              <w:instrText xml:space="preserve"> PAGEREF _Toc220494048 \h </w:instrText>
             </w:r>
             <w:r>
               <w:rPr>
@@ -2392,7 +2400,7 @@
                 <w:noProof/>
                 <w:webHidden/>
               </w:rPr>
-              <w:t>18</w:t>
+              <w:t>17</w:t>
             </w:r>
             <w:r>
               <w:rPr>
@@ -2415,7 +2423,7 @@
               <w:lang w:eastAsia="it-IT"/>
             </w:rPr>
           </w:pPr>
-          <w:hyperlink w:anchor="_Toc220340342" w:history="1">
+          <w:hyperlink w:anchor="_Toc220494049" w:history="1">
             <w:r>
               <w:rPr>
                 <w:rStyle w:val="Collegamentoipertestuale"/>
@@ -2439,7 +2447,7 @@
               <w:rPr>
                 <w:webHidden/>
               </w:rPr>
-              <w:instrText xml:space="preserve"> PAGEREF _Toc220340342 \h </w:instrText>
+              <w:instrText xml:space="preserve"> PAGEREF _Toc220494049 \h </w:instrText>
             </w:r>
             <w:r>
               <w:rPr>
@@ -2456,7 +2464,7 @@
               <w:rPr>
                 <w:webHidden/>
               </w:rPr>
-              <w:t>18</w:t>
+              <w:t>17</w:t>
             </w:r>
             <w:r>
               <w:rPr>
@@ -2476,7 +2484,7 @@
               <w:lang w:eastAsia="it-IT"/>
             </w:rPr>
           </w:pPr>
-          <w:hyperlink w:anchor="_Toc220340343" w:history="1">
+          <w:hyperlink w:anchor="_Toc220494050" w:history="1">
             <w:r>
               <w:rPr>
                 <w:rStyle w:val="Collegamentoipertestuale"/>
@@ -2500,7 +2508,7 @@
               <w:rPr>
                 <w:webHidden/>
               </w:rPr>
-              <w:instrText xml:space="preserve"> PAGEREF _Toc220340343 \h </w:instrText>
+              <w:instrText xml:space="preserve"> PAGEREF _Toc220494050 \h </w:instrText>
             </w:r>
             <w:r>
               <w:rPr>
@@ -2517,7 +2525,7 @@
               <w:rPr>
                 <w:webHidden/>
               </w:rPr>
-              <w:t>19</w:t>
+              <w:t>18</w:t>
             </w:r>
             <w:r>
               <w:rPr>
@@ -2537,7 +2545,7 @@
               <w:lang w:eastAsia="it-IT"/>
             </w:rPr>
           </w:pPr>
-          <w:hyperlink w:anchor="_Toc220340344" w:history="1">
+          <w:hyperlink w:anchor="_Toc220494051" w:history="1">
             <w:r>
               <w:rPr>
                 <w:rStyle w:val="Collegamentoipertestuale"/>
@@ -2561,7 +2569,7 @@
               <w:rPr>
                 <w:webHidden/>
               </w:rPr>
-              <w:instrText xml:space="preserve"> PAGEREF _Toc220340344 \h </w:instrText>
+              <w:instrText xml:space="preserve"> PAGEREF _Toc220494051 \h </w:instrText>
             </w:r>
             <w:r>
               <w:rPr>
@@ -2578,7 +2586,7 @@
               <w:rPr>
                 <w:webHidden/>
               </w:rPr>
-              <w:t>20</w:t>
+              <w:t>19</w:t>
             </w:r>
             <w:r>
               <w:rPr>
@@ -2604,7 +2612,7 @@
               <w:lang w:eastAsia="it-IT"/>
             </w:rPr>
           </w:pPr>
-          <w:hyperlink w:anchor="_Toc220340345" w:history="1">
+          <w:hyperlink w:anchor="_Toc220494052" w:history="1">
             <w:r>
               <w:rPr>
                 <w:rStyle w:val="Collegamentoipertestuale"/>
@@ -2639,7 +2647,7 @@
                 <w:noProof/>
                 <w:webHidden/>
               </w:rPr>
-              <w:instrText xml:space="preserve"> PAGEREF _Toc220340345 \h </w:instrText>
+              <w:instrText xml:space="preserve"> PAGEREF _Toc220494052 \h </w:instrText>
             </w:r>
             <w:r>
               <w:rPr>
@@ -2665,7 +2673,7 @@
                 <w:noProof/>
                 <w:webHidden/>
               </w:rPr>
-              <w:t>21</w:t>
+              <w:t>20</w:t>
             </w:r>
             <w:r>
               <w:rPr>
@@ -2705,7 +2713,7 @@
         </w:rPr>
       </w:pPr>
       <w:bookmarkStart w:id="0" w:name="_Toc197958150"/>
-      <w:bookmarkStart w:id="1" w:name="_Toc220340315"/>
+      <w:bookmarkStart w:id="1" w:name="_Toc220494022"/>
       <w:r>
         <w:rPr>
           <w:rFonts w:eastAsia="MS Gothic"/>
@@ -2912,7 +2920,7 @@
         </w:rPr>
       </w:pPr>
       <w:bookmarkStart w:id="2" w:name="_Toc197958151"/>
-      <w:bookmarkStart w:id="3" w:name="_Toc220340316"/>
+      <w:bookmarkStart w:id="3" w:name="_Toc220494023"/>
       <w:r>
         <w:rPr>
           <w:rFonts w:eastAsia="MS Gothic"/>
@@ -2942,7 +2950,7 @@
           <w:rStyle w:val="Titolo2Carattere"/>
         </w:rPr>
       </w:pPr>
-      <w:bookmarkStart w:id="5" w:name="_Toc220340317"/>
+      <w:bookmarkStart w:id="5" w:name="_Toc220494024"/>
       <w:r>
         <w:rPr>
           <w:rFonts w:ascii="Calibri" w:eastAsia="MS Gothic" w:hAnsi="Calibri" w:cs="Times New Roman"/>
@@ -3136,7 +3144,7 @@
           <w:rFonts w:eastAsia="MS Gothic"/>
         </w:rPr>
       </w:pPr>
-      <w:bookmarkStart w:id="6" w:name="_Toc220340318"/>
+      <w:bookmarkStart w:id="6" w:name="_Toc220494025"/>
       <w:r>
         <w:rPr>
           <w:rFonts w:eastAsia="MS Gothic"/>
@@ -3162,15 +3170,7 @@
         <w:spacing w:line="360" w:lineRule="auto"/>
       </w:pPr>
       <w:r>
-        <w:t xml:space="preserve">È stato scelto di utilizzare uno </w:t>
-      </w:r>
-      <w:proofErr w:type="spellStart"/>
-      <w:r>
-        <w:t>stack</w:t>
-      </w:r>
-      <w:proofErr w:type="spellEnd"/>
-      <w:r>
-        <w:t xml:space="preserve"> Big Data standard:</w:t>
+        <w:t>È stato scelto di utilizzare uno stack Big Data standard:</w:t>
       </w:r>
     </w:p>
     <w:p>
@@ -3182,7 +3182,10 @@
         <w:spacing w:line="360" w:lineRule="auto"/>
       </w:pPr>
       <w:r>
-        <w:t>Apache Spark 3.5.0 in modalità Standalone Cluster Manager.</w:t>
+        <w:t>Apache Spark 3.5.0</w:t>
+      </w:r>
+      <w:r>
+        <w:t xml:space="preserve"> come engine distribuito;</w:t>
       </w:r>
     </w:p>
     <w:p>
@@ -3194,15 +3197,10 @@
         <w:spacing w:line="360" w:lineRule="auto"/>
       </w:pPr>
       <w:r>
-        <w:t xml:space="preserve">Apache </w:t>
-      </w:r>
-      <w:proofErr w:type="spellStart"/>
-      <w:r>
-        <w:t>Hadoop</w:t>
-      </w:r>
-      <w:proofErr w:type="spellEnd"/>
-      <w:r>
-        <w:t xml:space="preserve"> 3.3.6 (HDFS) per la gestione distribuita dei file.</w:t>
+        <w:t>Apache Hadoop 3.3.6 (HDFS) per la gestione distribuita dei file</w:t>
+      </w:r>
+      <w:r>
+        <w:t>;</w:t>
       </w:r>
     </w:p>
     <w:p>
@@ -3214,7 +3212,10 @@
         <w:spacing w:line="360" w:lineRule="auto"/>
       </w:pPr>
       <w:r>
-        <w:t>Python per la definizione delle pipeline.</w:t>
+        <w:t>Python per la definizione delle pipeline</w:t>
+      </w:r>
+      <w:r>
+        <w:t xml:space="preserve"> e la data visualization.</w:t>
       </w:r>
     </w:p>
     <w:p>
@@ -3235,7 +3236,7 @@
         </w:rPr>
       </w:pPr>
       <w:bookmarkStart w:id="7" w:name="_Toc197958154"/>
-      <w:bookmarkStart w:id="8" w:name="_Toc220340319"/>
+      <w:bookmarkStart w:id="8" w:name="_Toc220494026"/>
       <w:r>
         <w:rPr>
           <w:rFonts w:ascii="Calibri" w:eastAsia="MS Gothic" w:hAnsi="Calibri" w:cs="Times New Roman"/>
@@ -3264,24 +3265,9 @@
           <w:szCs w:val="26"/>
           <w14:ligatures w14:val="none"/>
         </w:rPr>
-        <w:t xml:space="preserve">Strategia di </w:t>
-      </w:r>
-      <w:proofErr w:type="spellStart"/>
-      <w:r>
-        <w:rPr>
-          <w:rFonts w:ascii="Calibri" w:eastAsia="MS Gothic" w:hAnsi="Calibri" w:cs="Times New Roman"/>
-          <w:b/>
-          <w:bCs/>
-          <w:color w:val="000000" w:themeColor="text1"/>
-          <w:kern w:val="0"/>
-          <w:sz w:val="26"/>
-          <w:szCs w:val="26"/>
-          <w14:ligatures w14:val="none"/>
-        </w:rPr>
-        <w:t>Storagee</w:t>
+        <w:t>Strategia di Storagee</w:t>
       </w:r>
       <w:bookmarkEnd w:id="8"/>
-      <w:proofErr w:type="spellEnd"/>
     </w:p>
     <w:p>
       <w:pPr>
@@ -3300,27 +3286,7 @@
           <w:kern w:val="0"/>
           <w14:ligatures w14:val="none"/>
         </w:rPr>
-        <w:t xml:space="preserve">Per garantire affidabilità, scalabilità e gestione dei guasti, è stato installato e configurato </w:t>
-      </w:r>
-      <w:proofErr w:type="spellStart"/>
-      <w:r>
-        <w:rPr>
-          <w:rFonts w:eastAsia="MS Mincho" w:cs="Times New Roman"/>
-          <w:color w:val="000000" w:themeColor="text1"/>
-          <w:kern w:val="0"/>
-          <w14:ligatures w14:val="none"/>
-        </w:rPr>
-        <w:t>Hadoop</w:t>
-      </w:r>
-      <w:proofErr w:type="spellEnd"/>
-      <w:r>
-        <w:rPr>
-          <w:rFonts w:eastAsia="MS Mincho" w:cs="Times New Roman"/>
-          <w:color w:val="000000" w:themeColor="text1"/>
-          <w:kern w:val="0"/>
-          <w14:ligatures w14:val="none"/>
-        </w:rPr>
-        <w:t xml:space="preserve"> Distributed File System (HDFS). L'architettura di storage riflette la topologia del cluster di calcolo:</w:t>
+        <w:t>Per garantire affidabilità, scalabilità e gestione dei guasti, è stato installato e configurato Hadoop Distributed File System (HDFS). L'architettura di storage riflette la topologia del cluster di calcolo:</w:t>
       </w:r>
     </w:p>
     <w:p>
@@ -3337,7 +3303,6 @@
           <w14:ligatures w14:val="none"/>
         </w:rPr>
       </w:pPr>
-      <w:proofErr w:type="spellStart"/>
       <w:r>
         <w:rPr>
           <w:rFonts w:eastAsia="MS Mincho" w:cs="Times New Roman"/>
@@ -3346,17 +3311,7 @@
           <w14:ligatures w14:val="none"/>
         </w:rPr>
         <w:lastRenderedPageBreak/>
-        <w:t>NameNode</w:t>
-      </w:r>
-      <w:proofErr w:type="spellEnd"/>
-      <w:r>
-        <w:rPr>
-          <w:rFonts w:eastAsia="MS Mincho" w:cs="Times New Roman"/>
-          <w:color w:val="000000" w:themeColor="text1"/>
-          <w:kern w:val="0"/>
-          <w14:ligatures w14:val="none"/>
-        </w:rPr>
-        <w:t>: Gestisce i metadati del file system</w:t>
+        <w:t>NameNode: Gestisce i metadati del file system</w:t>
       </w:r>
       <w:r>
         <w:rPr>
@@ -3382,25 +3337,14 @@
           <w14:ligatures w14:val="none"/>
         </w:rPr>
       </w:pPr>
-      <w:proofErr w:type="spellStart"/>
-      <w:r>
-        <w:rPr>
-          <w:rFonts w:eastAsia="MS Mincho" w:cs="Times New Roman"/>
-          <w:color w:val="000000" w:themeColor="text1"/>
-          <w:kern w:val="0"/>
-          <w14:ligatures w14:val="none"/>
-        </w:rPr>
-        <w:t>DataNodes</w:t>
-      </w:r>
-      <w:proofErr w:type="spellEnd"/>
-      <w:r>
-        <w:rPr>
-          <w:rFonts w:eastAsia="MS Mincho" w:cs="Times New Roman"/>
-          <w:color w:val="000000" w:themeColor="text1"/>
-          <w:kern w:val="0"/>
-          <w14:ligatures w14:val="none"/>
-        </w:rPr>
-        <w:t xml:space="preserve"> (Workers): Gestiscono l'archiviazione fisica dei blocchi dati sui dischi locali delle singole macchine</w:t>
+      <w:r>
+        <w:rPr>
+          <w:rFonts w:eastAsia="MS Mincho" w:cs="Times New Roman"/>
+          <w:color w:val="000000" w:themeColor="text1"/>
+          <w:kern w:val="0"/>
+          <w14:ligatures w14:val="none"/>
+        </w:rPr>
+        <w:t>DataNodes (Workers): Gestiscono l'archiviazione fisica dei blocchi dati sui dischi locali delle singole macchine</w:t>
       </w:r>
       <w:r>
         <w:rPr>
@@ -3467,17 +3411,15 @@
         </w:rPr>
         <w:t xml:space="preserve">viene replicato automaticamente su </w:t>
       </w:r>
-      <w:proofErr w:type="gramStart"/>
-      <w:r>
-        <w:rPr>
-          <w:rFonts w:eastAsia="MS Mincho" w:cs="Times New Roman"/>
-          <w:color w:val="000000" w:themeColor="text1"/>
-          <w:kern w:val="0"/>
-          <w14:ligatures w14:val="none"/>
-        </w:rPr>
-        <w:t>3</w:t>
-      </w:r>
-      <w:proofErr w:type="gramEnd"/>
+      <w:r>
+        <w:rPr>
+          <w:rFonts w:eastAsia="MS Mincho" w:cs="Times New Roman"/>
+          <w:color w:val="000000" w:themeColor="text1"/>
+          <w:kern w:val="0"/>
+          <w14:ligatures w14:val="none"/>
+        </w:rPr>
+        <w:t>tre</w:t>
+      </w:r>
       <w:r>
         <w:rPr>
           <w:rFonts w:eastAsia="MS Mincho" w:cs="Times New Roman"/>
@@ -3533,47 +3475,16 @@
           <w:kern w:val="0"/>
           <w14:ligatures w14:val="none"/>
         </w:rPr>
-        <w:t xml:space="preserve">Data </w:t>
-      </w:r>
-      <w:proofErr w:type="spellStart"/>
-      <w:r>
-        <w:rPr>
-          <w:rFonts w:eastAsia="MS Mincho" w:cs="Times New Roman"/>
-          <w:color w:val="000000" w:themeColor="text1"/>
-          <w:kern w:val="0"/>
-          <w14:ligatures w14:val="none"/>
-        </w:rPr>
-        <w:t>Locality</w:t>
-      </w:r>
-      <w:proofErr w:type="spellEnd"/>
-      <w:r>
-        <w:rPr>
-          <w:rFonts w:eastAsia="MS Mincho" w:cs="Times New Roman"/>
-          <w:color w:val="000000" w:themeColor="text1"/>
-          <w:kern w:val="0"/>
-          <w14:ligatures w14:val="none"/>
-        </w:rPr>
-        <w:t xml:space="preserve">: Spark, interrogando il </w:t>
-      </w:r>
-      <w:proofErr w:type="spellStart"/>
-      <w:r>
-        <w:rPr>
-          <w:rFonts w:eastAsia="MS Mincho" w:cs="Times New Roman"/>
-          <w:color w:val="000000" w:themeColor="text1"/>
-          <w:kern w:val="0"/>
-          <w14:ligatures w14:val="none"/>
-        </w:rPr>
-        <w:t>NameNode</w:t>
-      </w:r>
-      <w:proofErr w:type="spellEnd"/>
-      <w:r>
-        <w:rPr>
-          <w:rFonts w:eastAsia="MS Mincho" w:cs="Times New Roman"/>
-          <w:color w:val="000000" w:themeColor="text1"/>
-          <w:kern w:val="0"/>
-          <w14:ligatures w14:val="none"/>
-        </w:rPr>
-        <w:t>, è in grado di schedulare i task di calcolo esattamente sul nodo che ospita il dato fisico, minimizzando il traffico di rete (Network Shuffle).</w:t>
+        <w:t>Data Locality: Spark, interrogando il NameNode, è in grado di schedulare i task di calcolo esattamente sul nodo che ospita il dato fisico, minimizzando il traffico di rete</w:t>
+      </w:r>
+      <w:r>
+        <w:rPr>
+          <w:rFonts w:eastAsia="MS Mincho" w:cs="Times New Roman"/>
+          <w:color w:val="000000" w:themeColor="text1"/>
+          <w:kern w:val="0"/>
+          <w14:ligatures w14:val="none"/>
+        </w:rPr>
+        <w:t>.</w:t>
       </w:r>
     </w:p>
     <w:p>
@@ -3605,7 +3516,7 @@
         </w:rPr>
       </w:pPr>
       <w:bookmarkStart w:id="9" w:name="_Toc197958155"/>
-      <w:bookmarkStart w:id="10" w:name="_Toc220340320"/>
+      <w:bookmarkStart w:id="10" w:name="_Toc220494027"/>
       <w:r>
         <w:rPr>
           <w:rFonts w:eastAsia="MS Gothic"/>
@@ -3651,7 +3562,7 @@
           <w:bCs/>
         </w:rPr>
       </w:pPr>
-      <w:bookmarkStart w:id="11" w:name="_Toc220340321"/>
+      <w:bookmarkStart w:id="11" w:name="_Toc220494028"/>
       <w:r>
         <w:t xml:space="preserve">3.1 </w:t>
       </w:r>
@@ -3719,27 +3630,7 @@
           <w:kern w:val="0"/>
           <w14:ligatures w14:val="none"/>
         </w:rPr>
-        <w:t xml:space="preserve">Caricare i file </w:t>
-      </w:r>
-      <w:proofErr w:type="spellStart"/>
-      <w:r>
-        <w:rPr>
-          <w:rFonts w:eastAsia="MS Mincho" w:cs="Times New Roman"/>
-          <w:color w:val="000000" w:themeColor="text1"/>
-          <w:kern w:val="0"/>
-          <w14:ligatures w14:val="none"/>
-        </w:rPr>
-        <w:t>raw</w:t>
-      </w:r>
-      <w:proofErr w:type="spellEnd"/>
-      <w:r>
-        <w:rPr>
-          <w:rFonts w:eastAsia="MS Mincho" w:cs="Times New Roman"/>
-          <w:color w:val="000000" w:themeColor="text1"/>
-          <w:kern w:val="0"/>
-          <w14:ligatures w14:val="none"/>
-        </w:rPr>
-        <w:t xml:space="preserve"> nella directory /input del cluster HDFS.</w:t>
+        <w:t>Caricare i file raw nella directory /input del cluster HDFS.</w:t>
       </w:r>
     </w:p>
     <w:p>
@@ -3763,27 +3654,7 @@
           <w:kern w:val="0"/>
           <w14:ligatures w14:val="none"/>
         </w:rPr>
-        <w:t xml:space="preserve">Leggere in parallelo i blocchi dati distribuiti sui </w:t>
-      </w:r>
-      <w:proofErr w:type="spellStart"/>
-      <w:r>
-        <w:rPr>
-          <w:rFonts w:eastAsia="MS Mincho" w:cs="Times New Roman"/>
-          <w:color w:val="000000" w:themeColor="text1"/>
-          <w:kern w:val="0"/>
-          <w14:ligatures w14:val="none"/>
-        </w:rPr>
-        <w:t>DataNodes</w:t>
-      </w:r>
-      <w:proofErr w:type="spellEnd"/>
-      <w:r>
-        <w:rPr>
-          <w:rFonts w:eastAsia="MS Mincho" w:cs="Times New Roman"/>
-          <w:color w:val="000000" w:themeColor="text1"/>
-          <w:kern w:val="0"/>
-          <w14:ligatures w14:val="none"/>
-        </w:rPr>
-        <w:t>.</w:t>
+        <w:t>Leggere in parallelo i blocchi dati distribuiti sui DataNodes.</w:t>
       </w:r>
     </w:p>
     <w:p>
@@ -3807,27 +3678,7 @@
           <w:kern w:val="0"/>
           <w14:ligatures w14:val="none"/>
         </w:rPr>
-        <w:t xml:space="preserve">Unificarli in un unico </w:t>
-      </w:r>
-      <w:proofErr w:type="spellStart"/>
-      <w:r>
-        <w:rPr>
-          <w:rFonts w:eastAsia="MS Mincho" w:cs="Times New Roman"/>
-          <w:color w:val="000000" w:themeColor="text1"/>
-          <w:kern w:val="0"/>
-          <w14:ligatures w14:val="none"/>
-        </w:rPr>
-        <w:t>DataFrame</w:t>
-      </w:r>
-      <w:proofErr w:type="spellEnd"/>
-      <w:r>
-        <w:rPr>
-          <w:rFonts w:eastAsia="MS Mincho" w:cs="Times New Roman"/>
-          <w:color w:val="000000" w:themeColor="text1"/>
-          <w:kern w:val="0"/>
-          <w14:ligatures w14:val="none"/>
-        </w:rPr>
-        <w:t xml:space="preserve"> Spark distribuito.</w:t>
+        <w:t>Unificarli in un unico DataFrame Spark distribuito.</w:t>
       </w:r>
     </w:p>
     <w:p>
@@ -3838,7 +3689,7 @@
           <w:rFonts w:eastAsia="MS Mincho"/>
         </w:rPr>
       </w:pPr>
-      <w:bookmarkStart w:id="12" w:name="_Toc220340322"/>
+      <w:bookmarkStart w:id="12" w:name="_Toc220494029"/>
       <w:r>
         <w:rPr>
           <w:rFonts w:eastAsia="MS Mincho"/>
@@ -3849,48 +3700,16 @@
         <w:rPr>
           <w:rFonts w:eastAsia="MS Mincho"/>
         </w:rPr>
-        <w:t xml:space="preserve">Data </w:t>
-      </w:r>
-      <w:proofErr w:type="spellStart"/>
-      <w:r>
-        <w:rPr>
-          <w:rFonts w:eastAsia="MS Mincho"/>
-        </w:rPr>
-        <w:t>Augmentation</w:t>
+        <w:t>Data Augmentation</w:t>
       </w:r>
       <w:bookmarkEnd w:id="12"/>
-      <w:proofErr w:type="spellEnd"/>
     </w:p>
     <w:p>
       <w:pPr>
         <w:spacing w:line="360" w:lineRule="auto"/>
       </w:pPr>
       <w:r>
-        <w:t xml:space="preserve">Per testare efficacemente le capacità di Spark su grandi moli di dati, la somma dei record originali non era sufficiente. È stato quindi implementato un modulo di Data </w:t>
-      </w:r>
-      <w:proofErr w:type="spellStart"/>
-      <w:r>
-        <w:t>Augmentation</w:t>
-      </w:r>
-      <w:proofErr w:type="spellEnd"/>
-      <w:r>
-        <w:t xml:space="preserve"> che utilizza le funzioni native di Spark </w:t>
-      </w:r>
-      <w:proofErr w:type="spellStart"/>
-      <w:r>
-        <w:t>explode</w:t>
-      </w:r>
-      <w:proofErr w:type="spellEnd"/>
-      <w:r>
-        <w:t xml:space="preserve"> e </w:t>
-      </w:r>
-      <w:proofErr w:type="spellStart"/>
-      <w:r>
-        <w:t>array_repeat</w:t>
-      </w:r>
-      <w:proofErr w:type="spellEnd"/>
-      <w:r>
-        <w:t xml:space="preserve">. Questo approccio permette di moltiplicare i record esistenti per un fattore N calcolato dinamicamente, fino a raggiungere il target prefissato di &gt; 20 milioni di righe. </w:t>
+        <w:t xml:space="preserve">Per testare efficacemente le capacità di Spark su grandi moli di dati, la somma dei record originali non era sufficiente. È stato quindi implementato un modulo di Data Augmentation che utilizza le funzioni native di Spark explode e array_repeat. Questo approccio permette di moltiplicare i record esistenti per un fattore N calcolato dinamicamente, fino a raggiungere il target prefissato di &gt; 20 milioni di righe. </w:t>
       </w:r>
       <w:r>
         <w:t>L'operazione di esplosione dei record ha comportato la duplicazione de</w:t>
@@ -3899,45 +3718,13 @@
         <w:t>i</w:t>
       </w:r>
       <w:r>
-        <w:t xml:space="preserve"> </w:t>
-      </w:r>
-      <w:proofErr w:type="spellStart"/>
-      <w:r>
-        <w:t>reviewId</w:t>
-      </w:r>
-      <w:proofErr w:type="spellEnd"/>
-      <w:r>
-        <w:t xml:space="preserve"> original</w:t>
+        <w:t xml:space="preserve"> reviewId original</w:t>
       </w:r>
       <w:r>
         <w:t>i</w:t>
       </w:r>
       <w:r>
-        <w:t xml:space="preserve">, rendendolo inadatto a identificare univocamente le righe nel dataset espanso. Per questo motivo, è stata introdotta una nuova colonna </w:t>
-      </w:r>
-      <w:proofErr w:type="spellStart"/>
-      <w:r>
-        <w:t>unique_id</w:t>
-      </w:r>
-      <w:proofErr w:type="spellEnd"/>
-      <w:r>
-        <w:t xml:space="preserve"> generata tramite la funzione </w:t>
-      </w:r>
-      <w:proofErr w:type="spellStart"/>
-      <w:r>
-        <w:t>monotonically_increasing_</w:t>
-      </w:r>
-      <w:proofErr w:type="gramStart"/>
-      <w:r>
-        <w:t>id</w:t>
-      </w:r>
-      <w:proofErr w:type="spellEnd"/>
-      <w:r>
-        <w:t>(</w:t>
-      </w:r>
-      <w:proofErr w:type="gramEnd"/>
-      <w:r>
-        <w:t>), garantendo così una chiave primaria unica per ciascuno dei 20 milioni di record generati.</w:t>
+        <w:t>, rendendolo inadatto a identificare univocamente le righe nel dataset espanso. Per questo motivo, è stata introdotta una nuova colonna unique_id generata tramite la funzione monotonically_increasing_id(), garantendo così una chiave primaria unica per ciascuno dei 20 milioni di record generati.</w:t>
       </w:r>
     </w:p>
     <w:p>
@@ -3991,7 +3778,7 @@
         <w:pStyle w:val="Titolo2"/>
         <w:spacing w:line="360" w:lineRule="auto"/>
       </w:pPr>
-      <w:bookmarkStart w:id="13" w:name="_Toc220340323"/>
+      <w:bookmarkStart w:id="13" w:name="_Toc220494030"/>
       <w:r>
         <w:t>3.3 Ottimizzazione Storage</w:t>
       </w:r>
@@ -4025,21 +3812,8 @@
         </w:numPr>
         <w:spacing w:line="360" w:lineRule="auto"/>
       </w:pPr>
-      <w:proofErr w:type="spellStart"/>
-      <w:r>
-        <w:t>Pushdown</w:t>
-      </w:r>
-      <w:proofErr w:type="spellEnd"/>
-      <w:r>
-        <w:t xml:space="preserve"> </w:t>
-      </w:r>
-      <w:proofErr w:type="spellStart"/>
-      <w:r>
-        <w:t>Projection</w:t>
-      </w:r>
-      <w:proofErr w:type="spellEnd"/>
-      <w:r>
-        <w:t>: Spark è in grado di leggere dal disco solo le colonne necessarie all'analisi, ignorando colonne pesanti ma inutili, riducendo drasticamente l'I/O.</w:t>
+      <w:r>
+        <w:t>Pushdown Projection: Spark è in grado di leggere dal disco solo le colonne necessarie all'analisi, ignorando colonne pesanti ma inutili, riducendo drasticamente l'I/O.</w:t>
       </w:r>
     </w:p>
     <w:p>
@@ -4059,7 +3833,7 @@
         </w:rPr>
       </w:pPr>
       <w:bookmarkStart w:id="14" w:name="_Toc197958156"/>
-      <w:bookmarkStart w:id="15" w:name="_Toc220340324"/>
+      <w:bookmarkStart w:id="15" w:name="_Toc220494031"/>
       <w:r>
         <w:rPr>
           <w:rFonts w:eastAsia="MS Gothic"/>
@@ -4111,27 +3885,7 @@
           <w:kern w:val="0"/>
           <w14:ligatures w14:val="none"/>
         </w:rPr>
-        <w:t xml:space="preserve">i, che implementa una logica </w:t>
-      </w:r>
-      <w:proofErr w:type="spellStart"/>
-      <w:r>
-        <w:rPr>
-          <w:rFonts w:eastAsia="MS Mincho" w:cs="Times New Roman"/>
-          <w:color w:val="000000" w:themeColor="text1"/>
-          <w:kern w:val="0"/>
-          <w14:ligatures w14:val="none"/>
-        </w:rPr>
-        <w:t>MapReduce</w:t>
-      </w:r>
-      <w:proofErr w:type="spellEnd"/>
-      <w:r>
-        <w:rPr>
-          <w:rFonts w:eastAsia="MS Mincho" w:cs="Times New Roman"/>
-          <w:color w:val="000000" w:themeColor="text1"/>
-          <w:kern w:val="0"/>
-          <w14:ligatures w14:val="none"/>
-        </w:rPr>
-        <w:t xml:space="preserve"> per l'estrazione di pattern semantici dai testi delle recensioni.</w:t>
+        <w:t>i, che implementa una logica MapReduce per l'estrazione di pattern semantici dai testi delle recensioni.</w:t>
       </w:r>
     </w:p>
     <w:p>
@@ -4142,7 +3896,7 @@
           <w:rFonts w:eastAsia="MS Mincho"/>
         </w:rPr>
       </w:pPr>
-      <w:bookmarkStart w:id="16" w:name="_Toc220340325"/>
+      <w:bookmarkStart w:id="16" w:name="_Toc220494032"/>
       <w:r>
         <w:rPr>
           <w:rFonts w:eastAsia="MS Mincho"/>
@@ -4153,17 +3907,9 @@
         <w:rPr>
           <w:rFonts w:eastAsia="MS Mincho"/>
         </w:rPr>
-        <w:t xml:space="preserve">Pre-processing e </w:t>
-      </w:r>
-      <w:proofErr w:type="spellStart"/>
-      <w:r>
-        <w:rPr>
-          <w:rFonts w:eastAsia="MS Mincho"/>
-        </w:rPr>
-        <w:t>Cleaning</w:t>
+        <w:t>Pre-processing e Cleaning</w:t>
       </w:r>
       <w:bookmarkEnd w:id="16"/>
-      <w:proofErr w:type="spellEnd"/>
     </w:p>
     <w:p>
       <w:pPr>
@@ -4182,7 +3928,7 @@
           <w:kern w:val="0"/>
           <w14:ligatures w14:val="none"/>
         </w:rPr>
-        <w:t>La fase di pulizia, implementata con trasformazioni Spark SQL, normalizza il testo per renderlo analizzabile.</w:t>
+        <w:t>La fase di pulizia normalizza il testo per renderlo analizzabile.</w:t>
       </w:r>
     </w:p>
     <w:p>
@@ -4250,27 +3996,7 @@
           <w:kern w:val="0"/>
           <w14:ligatures w14:val="none"/>
         </w:rPr>
-        <w:t xml:space="preserve">Rimozione di caratteri speciali e punteggiatura tramite </w:t>
-      </w:r>
-      <w:proofErr w:type="spellStart"/>
-      <w:r>
-        <w:rPr>
-          <w:rFonts w:eastAsia="MS Mincho" w:cs="Times New Roman"/>
-          <w:color w:val="000000" w:themeColor="text1"/>
-          <w:kern w:val="0"/>
-          <w14:ligatures w14:val="none"/>
-        </w:rPr>
-        <w:t>Regex</w:t>
-      </w:r>
-      <w:proofErr w:type="spellEnd"/>
-      <w:r>
-        <w:rPr>
-          <w:rFonts w:eastAsia="MS Mincho" w:cs="Times New Roman"/>
-          <w:color w:val="000000" w:themeColor="text1"/>
-          <w:kern w:val="0"/>
-          <w14:ligatures w14:val="none"/>
-        </w:rPr>
-        <w:t>;</w:t>
+        <w:t>Rimozione di caratteri speciali e punteggiatura tramite Regex;</w:t>
       </w:r>
     </w:p>
     <w:p>
@@ -4347,7 +4073,7 @@
           <w:rFonts w:eastAsia="MS Mincho"/>
         </w:rPr>
       </w:pPr>
-      <w:bookmarkStart w:id="17" w:name="_Toc220340326"/>
+      <w:bookmarkStart w:id="17" w:name="_Toc220494033"/>
       <w:r>
         <w:rPr>
           <w:rFonts w:eastAsia="MS Mincho"/>
@@ -4358,17 +4084,9 @@
         <w:rPr>
           <w:rFonts w:eastAsia="MS Mincho"/>
         </w:rPr>
-        <w:t xml:space="preserve">Feature </w:t>
-      </w:r>
-      <w:proofErr w:type="spellStart"/>
-      <w:r>
-        <w:rPr>
-          <w:rFonts w:eastAsia="MS Mincho"/>
-        </w:rPr>
-        <w:t>Extraction</w:t>
+        <w:t>Feature Extraction</w:t>
       </w:r>
       <w:bookmarkEnd w:id="17"/>
-      <w:proofErr w:type="spellEnd"/>
     </w:p>
     <w:p>
       <w:pPr>
@@ -4387,87 +4105,7 @@
           <w:kern w:val="0"/>
           <w14:ligatures w14:val="none"/>
         </w:rPr>
-        <w:t>L'analisi a singola parola si è rivelata insufficiente per catturare il sentiment reale perché, ad esempio, la parola "like" appariva spesso in recensioni negative perché preceduta da "</w:t>
-      </w:r>
-      <w:proofErr w:type="spellStart"/>
-      <w:r>
-        <w:rPr>
-          <w:rFonts w:eastAsia="MS Mincho" w:cs="Times New Roman"/>
-          <w:color w:val="000000" w:themeColor="text1"/>
-          <w:kern w:val="0"/>
-          <w14:ligatures w14:val="none"/>
-        </w:rPr>
-        <w:t>don't</w:t>
-      </w:r>
-      <w:proofErr w:type="spellEnd"/>
-      <w:r>
-        <w:rPr>
-          <w:rFonts w:eastAsia="MS Mincho" w:cs="Times New Roman"/>
-          <w:color w:val="000000" w:themeColor="text1"/>
-          <w:kern w:val="0"/>
-          <w14:ligatures w14:val="none"/>
-        </w:rPr>
-        <w:t>" o "</w:t>
-      </w:r>
-      <w:proofErr w:type="spellStart"/>
-      <w:r>
-        <w:rPr>
-          <w:rFonts w:eastAsia="MS Mincho" w:cs="Times New Roman"/>
-          <w:color w:val="000000" w:themeColor="text1"/>
-          <w:kern w:val="0"/>
-          <w14:ligatures w14:val="none"/>
-        </w:rPr>
-        <w:t>didn't</w:t>
-      </w:r>
-      <w:proofErr w:type="spellEnd"/>
-      <w:r>
-        <w:rPr>
-          <w:rFonts w:eastAsia="MS Mincho" w:cs="Times New Roman"/>
-          <w:color w:val="000000" w:themeColor="text1"/>
-          <w:kern w:val="0"/>
-          <w14:ligatures w14:val="none"/>
-        </w:rPr>
-        <w:t xml:space="preserve">". Per risolvere questa ambiguità semantica, è stata implementata la generazione di Bi-grammi tramite la classe </w:t>
-      </w:r>
-      <w:proofErr w:type="spellStart"/>
-      <w:r>
-        <w:rPr>
-          <w:rFonts w:eastAsia="MS Mincho" w:cs="Times New Roman"/>
-          <w:color w:val="000000" w:themeColor="text1"/>
-          <w:kern w:val="0"/>
-          <w14:ligatures w14:val="none"/>
-        </w:rPr>
-        <w:t>NGram</w:t>
-      </w:r>
-      <w:proofErr w:type="spellEnd"/>
-      <w:r>
-        <w:rPr>
-          <w:rFonts w:eastAsia="MS Mincho" w:cs="Times New Roman"/>
-          <w:color w:val="000000" w:themeColor="text1"/>
-          <w:kern w:val="0"/>
-          <w14:ligatures w14:val="none"/>
-        </w:rPr>
-        <w:t xml:space="preserve"> di Spark ML. Questo ha permesso di preservare il contesto locale, distinguendo chiaramente termini come "</w:t>
-      </w:r>
-      <w:proofErr w:type="spellStart"/>
-      <w:r>
-        <w:rPr>
-          <w:rFonts w:eastAsia="MS Mincho" w:cs="Times New Roman"/>
-          <w:color w:val="000000" w:themeColor="text1"/>
-          <w:kern w:val="0"/>
-          <w14:ligatures w14:val="none"/>
-        </w:rPr>
-        <w:t>really</w:t>
-      </w:r>
-      <w:proofErr w:type="spellEnd"/>
-      <w:r>
-        <w:rPr>
-          <w:rFonts w:eastAsia="MS Mincho" w:cs="Times New Roman"/>
-          <w:color w:val="000000" w:themeColor="text1"/>
-          <w:kern w:val="0"/>
-          <w14:ligatures w14:val="none"/>
-        </w:rPr>
-        <w:t xml:space="preserve"> like" da "dont like".</w:t>
+        <w:t>L'analisi a singola parola si è rivelata insufficiente per catturare il sentiment reale perché, ad esempio, la parola "like" appariva spesso in recensioni negative perché preceduta da "don't" o "didn't". Per risolvere questa ambiguità semantica, è stata implementata la generazione di Bi-grammi tramite la classe NGram di Spark ML. Questo ha permesso di preservare il contesto locale, distinguendo chiaramente termini come "really like" da "dont like".</w:t>
       </w:r>
     </w:p>
     <w:p>
@@ -4478,36 +4116,14 @@
           <w:rFonts w:eastAsia="MS Mincho"/>
         </w:rPr>
       </w:pPr>
-      <w:bookmarkStart w:id="18" w:name="_Toc220340327"/>
+      <w:bookmarkStart w:id="18" w:name="_Toc220494034"/>
       <w:r>
         <w:rPr>
           <w:rFonts w:eastAsia="MS Mincho"/>
         </w:rPr>
-        <w:t xml:space="preserve">4.3 Strategia di </w:t>
-      </w:r>
-      <w:proofErr w:type="spellStart"/>
-      <w:r>
-        <w:rPr>
-          <w:rFonts w:eastAsia="MS Mincho"/>
-        </w:rPr>
-        <w:t>Stopwords</w:t>
-      </w:r>
-      <w:proofErr w:type="spellEnd"/>
-      <w:r>
-        <w:rPr>
-          <w:rFonts w:eastAsia="MS Mincho"/>
-        </w:rPr>
-        <w:t xml:space="preserve"> </w:t>
-      </w:r>
-      <w:proofErr w:type="spellStart"/>
-      <w:r>
-        <w:rPr>
-          <w:rFonts w:eastAsia="MS Mincho"/>
-        </w:rPr>
-        <w:t>Removal</w:t>
+        <w:t>4.3 Strategia di Stopwords Removal</w:t>
       </w:r>
       <w:bookmarkEnd w:id="18"/>
-      <w:proofErr w:type="spellEnd"/>
     </w:p>
     <w:p>
       <w:pPr>
@@ -4556,25 +4172,16 @@
           <w:bCs/>
         </w:rPr>
       </w:pPr>
-      <w:bookmarkStart w:id="19" w:name="_Toc220340328"/>
+      <w:bookmarkStart w:id="19" w:name="_Toc220494035"/>
       <w:r>
         <w:rPr>
           <w:rFonts w:eastAsia="MS Mincho"/>
           <w:bCs/>
         </w:rPr>
         <w:lastRenderedPageBreak/>
-        <w:t xml:space="preserve">4.4 Aggregazione </w:t>
-      </w:r>
-      <w:proofErr w:type="spellStart"/>
-      <w:r>
-        <w:rPr>
-          <w:rFonts w:eastAsia="MS Mincho"/>
-          <w:bCs/>
-        </w:rPr>
-        <w:t>MapReduce</w:t>
+        <w:t>4.4 Aggregazione MapReduce</w:t>
       </w:r>
       <w:bookmarkEnd w:id="19"/>
-      <w:proofErr w:type="spellEnd"/>
     </w:p>
     <w:p>
       <w:pPr>
@@ -4610,7 +4217,6 @@
           <w14:ligatures w14:val="none"/>
         </w:rPr>
       </w:pPr>
-      <w:proofErr w:type="spellStart"/>
       <w:r>
         <w:rPr>
           <w:rFonts w:eastAsia="MS Mincho" w:cs="Times New Roman"/>
@@ -4620,19 +4226,7 @@
           <w:kern w:val="0"/>
           <w14:ligatures w14:val="none"/>
         </w:rPr>
-        <w:t>Map</w:t>
-      </w:r>
-      <w:proofErr w:type="spellEnd"/>
-      <w:r>
-        <w:rPr>
-          <w:rFonts w:eastAsia="MS Mincho" w:cs="Times New Roman"/>
-          <w:b/>
-          <w:bCs/>
-          <w:color w:val="000000" w:themeColor="text1"/>
-          <w:kern w:val="0"/>
-          <w14:ligatures w14:val="none"/>
-        </w:rPr>
-        <w:t>:</w:t>
+        <w:t>Map:</w:t>
       </w:r>
       <w:r>
         <w:rPr>
@@ -4697,7 +4291,7 @@
         </w:rPr>
       </w:pPr>
       <w:bookmarkStart w:id="20" w:name="_Toc197958157"/>
-      <w:bookmarkStart w:id="21" w:name="_Toc220340329"/>
+      <w:bookmarkStart w:id="21" w:name="_Toc220494036"/>
       <w:r>
         <w:rPr>
           <w:rFonts w:eastAsia="MS Gothic"/>
@@ -4760,7 +4354,7 @@
           <w:rFonts w:eastAsia="MS Mincho"/>
         </w:rPr>
       </w:pPr>
-      <w:bookmarkStart w:id="22" w:name="_Toc220340330"/>
+      <w:bookmarkStart w:id="22" w:name="_Toc220494037"/>
       <w:r>
         <w:rPr>
           <w:rFonts w:eastAsia="MS Mincho"/>
@@ -4792,15 +4386,7 @@
         <w:spacing w:line="360" w:lineRule="auto"/>
       </w:pPr>
       <w:r>
-        <w:t xml:space="preserve">Scenario A: Esecuzione su </w:t>
-      </w:r>
-      <w:proofErr w:type="gramStart"/>
-      <w:r>
-        <w:t>4</w:t>
-      </w:r>
-      <w:proofErr w:type="gramEnd"/>
-      <w:r>
-        <w:t xml:space="preserve"> Nodi</w:t>
+        <w:t>Scenario A: Esecuzione su 4 Nodi</w:t>
       </w:r>
       <w:r>
         <w:t>;</w:t>
@@ -4860,15 +4446,7 @@
         <w:spacing w:line="360" w:lineRule="auto"/>
       </w:pPr>
       <w:r>
-        <w:t xml:space="preserve">Scenario B: Esecuzione su </w:t>
-      </w:r>
-      <w:proofErr w:type="gramStart"/>
-      <w:r>
-        <w:t>3</w:t>
-      </w:r>
-      <w:proofErr w:type="gramEnd"/>
-      <w:r>
-        <w:t xml:space="preserve"> Nodi;</w:t>
+        <w:t>Scenario B: Esecuzione su 3 Nodi;</w:t>
       </w:r>
     </w:p>
     <w:p>
@@ -4925,15 +4503,7 @@
         <w:spacing w:line="360" w:lineRule="auto"/>
       </w:pPr>
       <w:r>
-        <w:t xml:space="preserve">Scenario C: Esecuzione su </w:t>
-      </w:r>
-      <w:proofErr w:type="gramStart"/>
-      <w:r>
-        <w:t>2</w:t>
-      </w:r>
-      <w:proofErr w:type="gramEnd"/>
-      <w:r>
-        <w:t xml:space="preserve"> Nodi;</w:t>
+        <w:t>Scenario C: Esecuzione su 2 Nodi;</w:t>
       </w:r>
     </w:p>
     <w:p>
@@ -5067,7 +4637,7 @@
         <w:pStyle w:val="Titolo2"/>
         <w:spacing w:line="360" w:lineRule="auto"/>
       </w:pPr>
-      <w:bookmarkStart w:id="23" w:name="_Toc220340331"/>
+      <w:bookmarkStart w:id="23" w:name="_Toc220494038"/>
       <w:r>
         <w:t>5.2 Setup di test</w:t>
       </w:r>
@@ -5090,13 +4660,8 @@
         <w:spacing w:line="360" w:lineRule="auto"/>
       </w:pPr>
       <w:r>
-        <w:t xml:space="preserve">CPU: 4 </w:t>
-      </w:r>
-      <w:proofErr w:type="spellStart"/>
-      <w:r>
-        <w:t>vCPU</w:t>
-      </w:r>
-      <w:proofErr w:type="spellEnd"/>
+        <w:t>CPU: 4 vCPU</w:t>
+      </w:r>
     </w:p>
     <w:p>
       <w:pPr>
@@ -5138,7 +4703,7 @@
           <w:rFonts w:eastAsia="MS Mincho"/>
         </w:rPr>
       </w:pPr>
-      <w:bookmarkStart w:id="24" w:name="_Toc220340332"/>
+      <w:bookmarkStart w:id="24" w:name="_Toc220494039"/>
       <w:r>
         <w:rPr>
           <w:rFonts w:eastAsia="MS Mincho"/>
@@ -5720,7 +5285,7 @@
           <w14:ligatures w14:val="none"/>
         </w:rPr>
         <w:drawing>
-          <wp:anchor distT="0" distB="0" distL="114300" distR="114300" simplePos="0" relativeHeight="251658240" behindDoc="1" locked="0" layoutInCell="1" allowOverlap="1" wp14:anchorId="04471A7D" wp14:editId="7D8E8E3E">
+          <wp:anchor distT="0" distB="0" distL="114300" distR="114300" simplePos="0" relativeHeight="251658240" behindDoc="1" locked="0" layoutInCell="1" allowOverlap="1" wp14:anchorId="04471A7D" wp14:editId="07A2295D">
             <wp:simplePos x="0" y="0"/>
             <wp:positionH relativeFrom="margin">
               <wp:align>center</wp:align>
@@ -5803,7 +5368,7 @@
           <w:rFonts w:eastAsia="MS Mincho"/>
         </w:rPr>
       </w:pPr>
-      <w:bookmarkStart w:id="25" w:name="_Toc220340333"/>
+      <w:bookmarkStart w:id="25" w:name="_Toc220494040"/>
       <w:r>
         <w:rPr>
           <w:rFonts w:eastAsia="MS Mincho"/>
@@ -5835,89 +5400,25 @@
           <w:kern w:val="0"/>
           <w14:ligatures w14:val="none"/>
         </w:rPr>
-        <w:t xml:space="preserve">Per valutare la scalabilità, sono stati calcolati lo </w:t>
-      </w:r>
-      <w:proofErr w:type="spellStart"/>
-      <w:r>
-        <w:rPr>
-          <w:rFonts w:eastAsia="MS Mincho" w:cs="Times New Roman"/>
-          <w:b/>
-          <w:bCs/>
-          <w:color w:val="000000" w:themeColor="text1"/>
-          <w:kern w:val="0"/>
-          <w14:ligatures w14:val="none"/>
-        </w:rPr>
-        <w:t>Speedup</w:t>
-      </w:r>
-      <w:proofErr w:type="spellEnd"/>
-      <w:r>
-        <w:rPr>
-          <w:rFonts w:eastAsia="MS Mincho" w:cs="Times New Roman"/>
-          <w:color w:val="000000" w:themeColor="text1"/>
-          <w:kern w:val="0"/>
-          <w14:ligatures w14:val="none"/>
-        </w:rPr>
-        <w:t xml:space="preserve"> (</w:t>
-      </w:r>
-      <w:proofErr w:type="spellStart"/>
-      <w:r>
-        <w:rPr>
-          <w:rFonts w:eastAsia="MS Mincho" w:cs="Times New Roman"/>
-          <w:color w:val="000000" w:themeColor="text1"/>
-          <w:kern w:val="0"/>
-          <w14:ligatures w14:val="none"/>
-        </w:rPr>
-        <w:t>Tbase</w:t>
-      </w:r>
-      <w:proofErr w:type="spellEnd"/>
-      <w:r>
-        <w:rPr>
-          <w:rFonts w:eastAsia="MS Mincho" w:cs="Times New Roman"/>
-          <w:color w:val="000000" w:themeColor="text1"/>
-          <w:kern w:val="0"/>
-          <w14:ligatures w14:val="none"/>
-        </w:rPr>
-        <w:t xml:space="preserve"> / TN) e l'</w:t>
-      </w:r>
-      <w:r>
-        <w:rPr>
-          <w:rFonts w:eastAsia="MS Mincho" w:cs="Times New Roman"/>
-          <w:b/>
-          <w:bCs/>
-          <w:color w:val="000000" w:themeColor="text1"/>
-          <w:kern w:val="0"/>
-          <w14:ligatures w14:val="none"/>
-        </w:rPr>
-        <w:t>Efficienza</w:t>
-      </w:r>
-      <w:r>
-        <w:rPr>
-          <w:rFonts w:eastAsia="MS Mincho" w:cs="Times New Roman"/>
-          <w:color w:val="000000" w:themeColor="text1"/>
-          <w:kern w:val="0"/>
-          <w14:ligatures w14:val="none"/>
-        </w:rPr>
-        <w:t xml:space="preserve"> (</w:t>
-      </w:r>
-      <w:proofErr w:type="spellStart"/>
-      <w:r>
-        <w:rPr>
-          <w:rFonts w:eastAsia="MS Mincho" w:cs="Times New Roman"/>
-          <w:color w:val="000000" w:themeColor="text1"/>
-          <w:kern w:val="0"/>
-          <w14:ligatures w14:val="none"/>
-        </w:rPr>
-        <w:t>Speedup</w:t>
-      </w:r>
-      <w:proofErr w:type="spellEnd"/>
-      <w:r>
-        <w:rPr>
-          <w:rFonts w:eastAsia="MS Mincho" w:cs="Times New Roman"/>
-          <w:color w:val="000000" w:themeColor="text1"/>
-          <w:kern w:val="0"/>
-          <w14:ligatures w14:val="none"/>
-        </w:rPr>
-        <w:t xml:space="preserve"> / N) focalizzandosi sul tempo totale.</w:t>
+        <w:t>Per valutare la scalabilità, sono stati calcolati lo Speedup (T</w:t>
+      </w:r>
+      <w:r>
+        <w:rPr>
+          <w:rFonts w:eastAsia="MS Mincho" w:cs="Times New Roman"/>
+          <w:color w:val="000000" w:themeColor="text1"/>
+          <w:kern w:val="0"/>
+          <w14:ligatures w14:val="none"/>
+        </w:rPr>
+        <w:t>b</w:t>
+      </w:r>
+      <w:r>
+        <w:rPr>
+          <w:rFonts w:eastAsia="MS Mincho" w:cs="Times New Roman"/>
+          <w:color w:val="000000" w:themeColor="text1"/>
+          <w:kern w:val="0"/>
+          <w14:ligatures w14:val="none"/>
+        </w:rPr>
+        <w:t>ase / TN) e l'Efficienza (Speedup / N) focalizzandosi sul tempo totale.</w:t>
       </w:r>
     </w:p>
     <w:tbl>
@@ -5971,13 +5472,8 @@
               <w:spacing w:line="360" w:lineRule="auto"/>
               <w:cnfStyle w:val="100000000000" w:firstRow="1" w:lastRow="0" w:firstColumn="0" w:lastColumn="0" w:oddVBand="0" w:evenVBand="0" w:oddHBand="0" w:evenHBand="0" w:firstRowFirstColumn="0" w:firstRowLastColumn="0" w:lastRowFirstColumn="0" w:lastRowLastColumn="0"/>
             </w:pPr>
-            <w:proofErr w:type="spellStart"/>
-            <w:r>
-              <w:t>Spedup</w:t>
-            </w:r>
-            <w:proofErr w:type="spellEnd"/>
-            <w:r>
-              <w:t xml:space="preserve"> ideale</w:t>
+            <w:r>
+              <w:t>Spedup ideale</w:t>
             </w:r>
           </w:p>
         </w:tc>
@@ -5990,13 +5486,8 @@
               <w:spacing w:line="360" w:lineRule="auto"/>
               <w:cnfStyle w:val="100000000000" w:firstRow="1" w:lastRow="0" w:firstColumn="0" w:lastColumn="0" w:oddVBand="0" w:evenVBand="0" w:oddHBand="0" w:evenHBand="0" w:firstRowFirstColumn="0" w:firstRowLastColumn="0" w:lastRowFirstColumn="0" w:lastRowLastColumn="0"/>
             </w:pPr>
-            <w:proofErr w:type="spellStart"/>
-            <w:r>
-              <w:t>Speedup</w:t>
-            </w:r>
-            <w:proofErr w:type="spellEnd"/>
-            <w:r>
-              <w:t xml:space="preserve"> reale</w:t>
+            <w:r>
+              <w:t>Speedup reale</w:t>
             </w:r>
           </w:p>
         </w:tc>
@@ -6457,27 +5948,7 @@
           <w:kern w:val="0"/>
           <w14:ligatures w14:val="none"/>
         </w:rPr>
-        <w:t xml:space="preserve">% nel passaggio dalla configurazione a singolo nodo a quella a quattro nodi. L'andamento dello </w:t>
-      </w:r>
-      <w:proofErr w:type="spellStart"/>
-      <w:r>
-        <w:rPr>
-          <w:rFonts w:eastAsia="MS Mincho" w:cs="Times New Roman"/>
-          <w:color w:val="000000" w:themeColor="text1"/>
-          <w:kern w:val="0"/>
-          <w14:ligatures w14:val="none"/>
-        </w:rPr>
-        <w:t>speedup</w:t>
-      </w:r>
-      <w:proofErr w:type="spellEnd"/>
-      <w:r>
-        <w:rPr>
-          <w:rFonts w:eastAsia="MS Mincho" w:cs="Times New Roman"/>
-          <w:color w:val="000000" w:themeColor="text1"/>
-          <w:kern w:val="0"/>
-          <w14:ligatures w14:val="none"/>
-        </w:rPr>
-        <w:t xml:space="preserve"> reale segue fedelmente la curva ideale fino ai tre nodi, dove si registra il picco di efficienza parallela pari all'85%. Sebbene l'aggiunta del quarto nodo garantisca il tempo di esecuzione assoluto più basso (</w:t>
+        <w:t>% nel passaggio dalla configurazione a singolo nodo a quella a quattro nodi. L'andamento dello speedup reale segue fedelmente la curva ideale fino ai tre nodi, dove si registra il picco di efficienza parallela pari all'85%. Sebbene l'aggiunta del quarto nodo garantisca il tempo di esecuzione assoluto più basso (</w:t>
       </w:r>
       <w:r>
         <w:rPr>
@@ -6603,7 +6074,7 @@
         </w:rPr>
       </w:pPr>
       <w:bookmarkStart w:id="26" w:name="_Toc197958159"/>
-      <w:bookmarkStart w:id="27" w:name="_Toc220340334"/>
+      <w:bookmarkStart w:id="27" w:name="_Toc220494041"/>
       <w:r>
         <w:rPr>
           <w:rFonts w:eastAsia="MS Gothic"/>
@@ -6738,26 +6209,18 @@
           <w:rFonts w:eastAsia="MS Mincho"/>
         </w:rPr>
       </w:pPr>
-      <w:bookmarkStart w:id="28" w:name="_Toc220340335"/>
+      <w:bookmarkStart w:id="28" w:name="_Toc220494042"/>
       <w:r>
         <w:rPr>
           <w:rFonts w:eastAsia="MS Mincho"/>
         </w:rPr>
         <w:t xml:space="preserve">6.1 </w:t>
       </w:r>
-      <w:proofErr w:type="spellStart"/>
       <w:r>
         <w:rPr>
           <w:rFonts w:eastAsia="MS Mincho"/>
         </w:rPr>
-        <w:t>Preprocessing</w:t>
-      </w:r>
-      <w:proofErr w:type="spellEnd"/>
-      <w:r>
-        <w:rPr>
-          <w:rFonts w:eastAsia="MS Mincho"/>
-        </w:rPr>
-        <w:t xml:space="preserve"> e NLP Pipeline</w:t>
+        <w:t>Preprocessing e NLP Pipeline</w:t>
       </w:r>
       <w:bookmarkEnd w:id="28"/>
     </w:p>
@@ -6766,7 +6229,7 @@
         <w:spacing w:line="360" w:lineRule="auto"/>
       </w:pPr>
       <w:r>
-        <w:t xml:space="preserve">Entrambi i livelli di analisi condividono una pipeline di Natural Language Processing (NLP) comune, definita per pulire il rumore e normalizzare il testo. </w:t>
+        <w:t xml:space="preserve">Entrambi i livelli di analisi condividono una pipeline di Natural Language Processing comune, definita per pulire il rumore e normalizzare il testo. </w:t>
       </w:r>
     </w:p>
     <w:p>
@@ -6786,15 +6249,7 @@
         <w:spacing w:line="360" w:lineRule="auto"/>
       </w:pPr>
       <w:r>
-        <w:t xml:space="preserve">Text </w:t>
-      </w:r>
-      <w:proofErr w:type="spellStart"/>
-      <w:r>
-        <w:t>Normalization</w:t>
-      </w:r>
-      <w:proofErr w:type="spellEnd"/>
-      <w:r>
-        <w:t>: Conversione in minuscolo, rimozione di caratteri non alfanumerici</w:t>
+        <w:t>Text Normalization: Conversione in minuscolo, rimozione di caratteri non alfanumerici</w:t>
       </w:r>
       <w:r>
         <w:t xml:space="preserve"> </w:t>
@@ -6811,13 +6266,8 @@
         </w:numPr>
         <w:spacing w:line="360" w:lineRule="auto"/>
       </w:pPr>
-      <w:proofErr w:type="spellStart"/>
-      <w:r>
-        <w:t>Tokenization</w:t>
-      </w:r>
-      <w:proofErr w:type="spellEnd"/>
-      <w:r>
-        <w:t>: Segmentazione delle frasi in singole parole.</w:t>
+      <w:r>
+        <w:t>Tokenization: Segmentazione delle frasi in singole parole.</w:t>
       </w:r>
     </w:p>
     <w:p>
@@ -6829,31 +6279,10 @@
         <w:spacing w:line="360" w:lineRule="auto"/>
       </w:pPr>
       <w:r>
-        <w:t xml:space="preserve">Rimozione delle </w:t>
-      </w:r>
-      <w:proofErr w:type="spellStart"/>
-      <w:r>
-        <w:t>stopwords</w:t>
-      </w:r>
-      <w:proofErr w:type="spellEnd"/>
-      <w:r>
-        <w:t xml:space="preserve">: È stata definita una Custom </w:t>
-      </w:r>
-      <w:proofErr w:type="spellStart"/>
-      <w:r>
-        <w:t>StopWords</w:t>
-      </w:r>
-      <w:proofErr w:type="spellEnd"/>
-      <w:r>
-        <w:t xml:space="preserve"> List per rimuovere il rumore di fondo. Oltre alle classiche </w:t>
-      </w:r>
-      <w:proofErr w:type="spellStart"/>
-      <w:r>
-        <w:t>stopwords</w:t>
-      </w:r>
-      <w:proofErr w:type="spellEnd"/>
-      <w:r>
-        <w:t xml:space="preserve"> inglesi</w:t>
+        <w:t>Rimozione delle stopwords</w:t>
+      </w:r>
+      <w:r>
+        <w:t>: È stata definita una Custom StopWords List per rimuovere il rumore di fondo. Oltre alle classiche stopwords inglesi</w:t>
       </w:r>
       <w:r>
         <w:t xml:space="preserve"> come articoli e preposizioni, </w:t>
@@ -6914,15 +6343,7 @@
       </w:pPr>
       <w:r>
         <w:lastRenderedPageBreak/>
-        <w:t xml:space="preserve">N-Gram </w:t>
-      </w:r>
-      <w:proofErr w:type="spellStart"/>
-      <w:r>
-        <w:t>Extraction</w:t>
-      </w:r>
-      <w:proofErr w:type="spellEnd"/>
-      <w:r>
-        <w:t>: Invece di analizzare singole parole</w:t>
+        <w:t>N-Gram Extraction: Invece di analizzare singole parole</w:t>
       </w:r>
       <w:r>
         <w:t xml:space="preserve">, </w:t>
@@ -6946,15 +6367,7 @@
         <w:t>da sola potrebbe portare ad un’interpretazione ambigua, mentre le parole</w:t>
       </w:r>
       <w:r>
-        <w:t xml:space="preserve"> "login </w:t>
-      </w:r>
-      <w:proofErr w:type="spellStart"/>
-      <w:r>
-        <w:t>error</w:t>
-      </w:r>
-      <w:proofErr w:type="spellEnd"/>
-      <w:r>
-        <w:t>" o "easy login"</w:t>
+        <w:t xml:space="preserve"> "login error" o "easy login"</w:t>
       </w:r>
       <w:r>
         <w:t xml:space="preserve"> chiariscono meglio il sentiment che vi è dietro la recensione.</w:t>
@@ -6965,7 +6378,7 @@
         <w:pStyle w:val="Titolo2"/>
         <w:spacing w:line="360" w:lineRule="auto"/>
       </w:pPr>
-      <w:bookmarkStart w:id="29" w:name="_Toc220340336"/>
+      <w:bookmarkStart w:id="29" w:name="_Toc220494043"/>
       <w:r>
         <w:t xml:space="preserve">6.2 </w:t>
       </w:r>
@@ -7005,15 +6418,7 @@
         <w:t>Questo livello di analisi è utile per gli store manager</w:t>
       </w:r>
       <w:r>
-        <w:t xml:space="preserve">, come </w:t>
-      </w:r>
-      <w:proofErr w:type="spellStart"/>
-      <w:r>
-        <w:t>google</w:t>
-      </w:r>
-      <w:proofErr w:type="spellEnd"/>
-      <w:r>
-        <w:t xml:space="preserve"> play o app store,</w:t>
+        <w:t>, come google play o app store,</w:t>
       </w:r>
       <w:r>
         <w:t xml:space="preserve"> per capire </w:t>
@@ -7030,7 +6435,7 @@
         <w:pStyle w:val="Titolo2"/>
         <w:spacing w:line="360" w:lineRule="auto"/>
       </w:pPr>
-      <w:bookmarkStart w:id="30" w:name="_Toc220340337"/>
+      <w:bookmarkStart w:id="30" w:name="_Toc220494044"/>
       <w:r>
         <w:t>6.3 Script 2: Analisi partizionata per singola applicazione</w:t>
       </w:r>
@@ -7041,15 +6446,19 @@
         <w:spacing w:line="360" w:lineRule="auto"/>
       </w:pPr>
       <w:r>
-        <w:t xml:space="preserve">Il secondo script introduce la dimensione dell'Application Name, permettendo una diagnosi mirata. Dal punto di vista tecnico, la sfida di parallelismo è stata risolta utilizzando le Window </w:t>
-      </w:r>
-      <w:proofErr w:type="spellStart"/>
-      <w:r>
-        <w:t>Functions</w:t>
-      </w:r>
-      <w:proofErr w:type="spellEnd"/>
-      <w:r>
-        <w:t xml:space="preserve"> di Spark SQL, che permettono di calcolare classifiche locali all'interno di partizioni logiche.</w:t>
+        <w:t xml:space="preserve">Il secondo script introduce la dimensione dell'Application Name, permettendo una diagnosi mirata. Dal punto di vista tecnico, la sfida di parallelismo è stata risolta utilizzando le Window Functions di Spark SQL, che permettono di calcolare </w:t>
+      </w:r>
+      <w:r>
+        <w:t>“</w:t>
+      </w:r>
+      <w:r>
+        <w:t>classifiche</w:t>
+      </w:r>
+      <w:r>
+        <w:t>”</w:t>
+      </w:r>
+      <w:r>
+        <w:t xml:space="preserve"> locali all'interno di partizioni logiche.</w:t>
       </w:r>
     </w:p>
     <w:p>
@@ -7081,15 +6490,7 @@
         <w:spacing w:line="360" w:lineRule="auto"/>
       </w:pPr>
       <w:r>
-        <w:t xml:space="preserve">Window </w:t>
-      </w:r>
-      <w:proofErr w:type="spellStart"/>
-      <w:r>
-        <w:t>Partitioning</w:t>
-      </w:r>
-      <w:proofErr w:type="spellEnd"/>
-      <w:r>
-        <w:t>: Definizione di una finestra logica per ogni applicazione.</w:t>
+        <w:t>Window Partitioning: Definizione di una finestra logica per ogni applicazione.</w:t>
       </w:r>
     </w:p>
     <w:p>
@@ -7127,15 +6528,19 @@
         <w:t xml:space="preserve"> </w:t>
       </w:r>
       <w:r>
-        <w:t xml:space="preserve">oscurerebbero le app più piccole. Con le Window </w:t>
-      </w:r>
-      <w:proofErr w:type="spellStart"/>
-      <w:r>
-        <w:t>Function</w:t>
-      </w:r>
-      <w:proofErr w:type="spellEnd"/>
-      <w:r>
-        <w:t>, ogni app ha la sua classifica dedicata. Ciò permette di distinguere la natura dei problemi</w:t>
+        <w:t xml:space="preserve">oscurerebbero le app più piccole. Con le Window Function, ogni app ha la sua </w:t>
+      </w:r>
+      <w:r>
+        <w:t>“</w:t>
+      </w:r>
+      <w:r>
+        <w:t>classifica</w:t>
+      </w:r>
+      <w:r>
+        <w:t>”</w:t>
+      </w:r>
+      <w:r>
+        <w:t xml:space="preserve"> dedicata. Ciò permette di distinguere la natura dei problemi</w:t>
       </w:r>
       <w:r>
         <w:t>.</w:t>
@@ -7146,7 +6551,7 @@
         <w:pStyle w:val="Titolo2"/>
         <w:spacing w:line="360" w:lineRule="auto"/>
       </w:pPr>
-      <w:bookmarkStart w:id="31" w:name="_Toc220340338"/>
+      <w:bookmarkStart w:id="31" w:name="_Toc220494045"/>
       <w:r>
         <w:lastRenderedPageBreak/>
         <w:t>6.4 Analisi dei risultati</w:t>
@@ -7166,17 +6571,9 @@
         <w:pStyle w:val="Titolo3"/>
         <w:spacing w:line="360" w:lineRule="auto"/>
       </w:pPr>
-      <w:bookmarkStart w:id="32" w:name="_Toc220340339"/>
-      <w:r>
-        <w:t xml:space="preserve">A. Livello Macro: Global </w:t>
-      </w:r>
-      <w:proofErr w:type="spellStart"/>
-      <w:r>
-        <w:t>Ecosystem</w:t>
-      </w:r>
-      <w:proofErr w:type="spellEnd"/>
-      <w:r>
-        <w:t xml:space="preserve"> Analysis</w:t>
+      <w:bookmarkStart w:id="32" w:name="_Toc220494046"/>
+      <w:r>
+        <w:t>A. Livello Macro: Global Ecosystem Analysis</w:t>
       </w:r>
       <w:bookmarkEnd w:id="32"/>
     </w:p>
@@ -7185,7 +6582,7 @@
         <w:spacing w:line="360" w:lineRule="auto"/>
       </w:pPr>
       <w:r>
-        <w:t>In questa fase, l'intero dataset è stato trattato come un unico corpus per identificare le tendenze trasversali. L'analisi frequenziale dei bigrammi (Rating = 1) ha isolato tre cluster di criticità universali:</w:t>
+        <w:t>In questa fase, l'intero dataset è stato trattato come un unico corpus per identificare le tendenze trasversali. L'analisi frequenziale dei bigrammi ha isolato tre cluster di criticità universali:</w:t>
       </w:r>
     </w:p>
     <w:p>
@@ -7197,13 +6594,8 @@
         <w:spacing w:line="360" w:lineRule="auto"/>
       </w:pPr>
       <w:r>
-        <w:t xml:space="preserve">Cluster 1: Technical </w:t>
-      </w:r>
-      <w:proofErr w:type="spellStart"/>
-      <w:r>
-        <w:t>Failure</w:t>
-      </w:r>
-      <w:proofErr w:type="spellEnd"/>
+        <w:t>Cluster 1: Technical Failure</w:t>
+      </w:r>
     </w:p>
     <w:p>
       <w:pPr>
@@ -7214,39 +6606,7 @@
         <w:spacing w:line="360" w:lineRule="auto"/>
       </w:pPr>
       <w:r>
-        <w:t>Keywords: "</w:t>
-      </w:r>
-      <w:proofErr w:type="spellStart"/>
-      <w:r>
-        <w:t>doesn</w:t>
-      </w:r>
-      <w:proofErr w:type="spellEnd"/>
-      <w:r>
-        <w:t xml:space="preserve"> work" (52.8k), "won </w:t>
-      </w:r>
-      <w:proofErr w:type="spellStart"/>
-      <w:r>
-        <w:t>let</w:t>
-      </w:r>
-      <w:proofErr w:type="spellEnd"/>
-      <w:r>
-        <w:t>" (32.3k), "</w:t>
-      </w:r>
-      <w:proofErr w:type="spellStart"/>
-      <w:r>
-        <w:t>keeps</w:t>
-      </w:r>
-      <w:proofErr w:type="spellEnd"/>
-      <w:r>
-        <w:t xml:space="preserve"> </w:t>
-      </w:r>
-      <w:proofErr w:type="spellStart"/>
-      <w:r>
-        <w:t>crashing</w:t>
-      </w:r>
-      <w:proofErr w:type="spellEnd"/>
-      <w:r>
-        <w:t>";</w:t>
+        <w:t>Keywords: "doesn work" (52.8k), "won let" (32.3k), "keeps crashing";</w:t>
       </w:r>
     </w:p>
     <w:p>
@@ -7324,23 +6684,7 @@
         <w:spacing w:line="360" w:lineRule="auto"/>
       </w:pPr>
       <w:r>
-        <w:t>Keywords: "</w:t>
-      </w:r>
-      <w:proofErr w:type="spellStart"/>
-      <w:r>
-        <w:t>cancel</w:t>
-      </w:r>
-      <w:proofErr w:type="spellEnd"/>
-      <w:r>
-        <w:t xml:space="preserve"> </w:t>
-      </w:r>
-      <w:proofErr w:type="spellStart"/>
-      <w:r>
-        <w:t>subscription</w:t>
-      </w:r>
-      <w:proofErr w:type="spellEnd"/>
-      <w:r>
-        <w:t>" (15.9k), "free trial".</w:t>
+        <w:t>Keywords: "cancel subscription" (15.9k), "free trial".</w:t>
       </w:r>
     </w:p>
     <w:p>
@@ -7369,7 +6713,7 @@
         <w:pStyle w:val="Titolo3"/>
         <w:spacing w:line="360" w:lineRule="auto"/>
       </w:pPr>
-      <w:bookmarkStart w:id="33" w:name="_Toc220340340"/>
+      <w:bookmarkStart w:id="33" w:name="_Toc220494047"/>
       <w:r>
         <w:t>B. Livello Micro: Drill-Down Application Analysis</w:t>
       </w:r>
@@ -7380,18 +6724,10 @@
         <w:spacing w:line="360" w:lineRule="auto"/>
       </w:pPr>
       <w:r>
-        <w:t xml:space="preserve">Utilizzando le Window </w:t>
-      </w:r>
-      <w:proofErr w:type="spellStart"/>
-      <w:r>
-        <w:t>Functions</w:t>
-      </w:r>
-      <w:proofErr w:type="spellEnd"/>
-      <w:r>
-        <w:t xml:space="preserve"> per partizionare l'analisi, è stato possibile confutare l'ipotesi che</w:t>
-      </w:r>
-      <w:r>
-        <w:t xml:space="preserve"> non tutte le app riportano gli stessi problemi</w:t>
+        <w:t>Utilizzando le Window Functions per partizionare l'analisi, è stato possibile confutare l'ipotesi che</w:t>
+      </w:r>
+      <w:r>
+        <w:t xml:space="preserve"> tutte le app riportano gli stessi problemi</w:t>
       </w:r>
       <w:r>
         <w:t>. Il confronto tra categorie rivela driver di insoddisfazione radicalmente diversi</w:t>
@@ -7525,23 +6861,7 @@
               <w:cnfStyle w:val="000000100000" w:firstRow="0" w:lastRow="0" w:firstColumn="0" w:lastColumn="0" w:oddVBand="0" w:evenVBand="0" w:oddHBand="1" w:evenHBand="0" w:firstRowFirstColumn="0" w:firstRowLastColumn="0" w:lastRowFirstColumn="0" w:lastRowLastColumn="0"/>
             </w:pPr>
             <w:r>
-              <w:t>“</w:t>
-            </w:r>
-            <w:proofErr w:type="spellStart"/>
-            <w:r>
-              <w:t>cancel</w:t>
-            </w:r>
-            <w:proofErr w:type="spellEnd"/>
-            <w:r>
-              <w:t xml:space="preserve"> </w:t>
-            </w:r>
-            <w:proofErr w:type="spellStart"/>
-            <w:r>
-              <w:t>subscription</w:t>
-            </w:r>
-            <w:proofErr w:type="spellEnd"/>
-            <w:r>
-              <w:t>”</w:t>
+              <w:t>“cancel subscription”</w:t>
             </w:r>
           </w:p>
         </w:tc>
@@ -7585,13 +6905,8 @@
               <w:cnfStyle w:val="000000000000" w:firstRow="0" w:lastRow="0" w:firstColumn="0" w:lastColumn="0" w:oddVBand="0" w:evenVBand="0" w:oddHBand="0" w:evenHBand="0" w:firstRowFirstColumn="0" w:firstRowLastColumn="0" w:lastRowFirstColumn="0" w:lastRowLastColumn="0"/>
             </w:pPr>
             <w:r>
-              <w:t xml:space="preserve">Candi </w:t>
-            </w:r>
-            <w:proofErr w:type="spellStart"/>
-            <w:r>
-              <w:t>crush</w:t>
-            </w:r>
-            <w:proofErr w:type="spellEnd"/>
+              <w:t>Candi crush</w:t>
+            </w:r>
           </w:p>
         </w:tc>
         <w:tc>
@@ -7604,45 +6919,13 @@
               <w:cnfStyle w:val="000000000000" w:firstRow="0" w:lastRow="0" w:firstColumn="0" w:lastColumn="0" w:oddVBand="0" w:evenVBand="0" w:oddHBand="0" w:evenHBand="0" w:firstRowFirstColumn="0" w:firstRowLastColumn="0" w:lastRowFirstColumn="0" w:lastRowLastColumn="0"/>
             </w:pPr>
             <w:r>
-              <w:t>“</w:t>
-            </w:r>
-            <w:proofErr w:type="spellStart"/>
-            <w:r>
-              <w:t>gold</w:t>
-            </w:r>
-            <w:proofErr w:type="spellEnd"/>
-            <w:r>
-              <w:t xml:space="preserve"> </w:t>
-            </w:r>
-            <w:proofErr w:type="spellStart"/>
-            <w:r>
-              <w:t>bars</w:t>
-            </w:r>
-            <w:proofErr w:type="spellEnd"/>
-            <w:r>
-              <w:t>”</w:t>
+              <w:t>“gold bars”</w:t>
             </w:r>
             <w:r>
               <w:t xml:space="preserve">, </w:t>
             </w:r>
             <w:r>
-              <w:t>“</w:t>
-            </w:r>
-            <w:proofErr w:type="spellStart"/>
-            <w:r>
-              <w:t>next</w:t>
-            </w:r>
-            <w:proofErr w:type="spellEnd"/>
-            <w:r>
-              <w:t xml:space="preserve"> </w:t>
-            </w:r>
-            <w:proofErr w:type="spellStart"/>
-            <w:r>
-              <w:t>level</w:t>
-            </w:r>
-            <w:proofErr w:type="spellEnd"/>
-            <w:r>
-              <w:t>”</w:t>
+              <w:t>“next level”</w:t>
             </w:r>
           </w:p>
         </w:tc>
@@ -7703,23 +6986,7 @@
               <w:cnfStyle w:val="000000100000" w:firstRow="0" w:lastRow="0" w:firstColumn="0" w:lastColumn="0" w:oddVBand="0" w:evenVBand="0" w:oddHBand="1" w:evenHBand="0" w:firstRowFirstColumn="0" w:firstRowLastColumn="0" w:lastRowFirstColumn="0" w:lastRowLastColumn="0"/>
             </w:pPr>
             <w:r>
-              <w:t>“</w:t>
-            </w:r>
-            <w:proofErr w:type="spellStart"/>
-            <w:r>
-              <w:t>keeps</w:t>
-            </w:r>
-            <w:proofErr w:type="spellEnd"/>
-            <w:r>
-              <w:t xml:space="preserve"> </w:t>
-            </w:r>
-            <w:proofErr w:type="spellStart"/>
-            <w:r>
-              <w:t>crashing</w:t>
-            </w:r>
-            <w:proofErr w:type="spellEnd"/>
-            <w:r>
-              <w:t>”</w:t>
+              <w:t>“keeps crashing”</w:t>
             </w:r>
           </w:p>
         </w:tc>
@@ -7762,13 +7029,8 @@
               <w:spacing w:line="360" w:lineRule="auto"/>
               <w:cnfStyle w:val="000000000000" w:firstRow="0" w:lastRow="0" w:firstColumn="0" w:lastColumn="0" w:oddVBand="0" w:evenVBand="0" w:oddHBand="0" w:evenHBand="0" w:firstRowFirstColumn="0" w:firstRowLastColumn="0" w:lastRowFirstColumn="0" w:lastRowLastColumn="0"/>
             </w:pPr>
-            <w:proofErr w:type="spellStart"/>
-            <w:r>
-              <w:t>Ms</w:t>
-            </w:r>
-            <w:proofErr w:type="spellEnd"/>
-            <w:r>
-              <w:t xml:space="preserve"> Word</w:t>
+            <w:r>
+              <w:t>Ms Word</w:t>
             </w:r>
           </w:p>
         </w:tc>
@@ -7784,13 +7046,8 @@
             <w:r>
               <w:t>“</w:t>
             </w:r>
-            <w:proofErr w:type="spellStart"/>
-            <w:r>
-              <w:t>fetching</w:t>
-            </w:r>
-            <w:proofErr w:type="spellEnd"/>
-            <w:r>
-              <w:t xml:space="preserve"> files”</w:t>
+            <w:r>
+              <w:t>fetching files”</w:t>
             </w:r>
           </w:p>
         </w:tc>
@@ -7846,7 +7103,7 @@
           <w:rStyle w:val="Titolo1Carattere"/>
         </w:rPr>
       </w:pPr>
-      <w:bookmarkStart w:id="34" w:name="_Toc220340341"/>
+      <w:bookmarkStart w:id="34" w:name="_Toc220494048"/>
       <w:r>
         <w:rPr>
           <w:rStyle w:val="Titolo1Carattere"/>
@@ -7888,7 +7145,7 @@
           <w:rFonts w:eastAsia="MS Mincho"/>
         </w:rPr>
       </w:pPr>
-      <w:bookmarkStart w:id="35" w:name="_Toc220340342"/>
+      <w:bookmarkStart w:id="35" w:name="_Toc220494049"/>
       <w:r>
         <w:rPr>
           <w:rFonts w:eastAsia="MS Mincho"/>
@@ -7926,7 +7183,16 @@
           <w:kern w:val="0"/>
           <w14:ligatures w14:val="none"/>
         </w:rPr>
-        <w:t>Questo grafico a barre divergenti offre una visione macroscopica dello stato di salute dell'intero ecosistema di app analizzato.</w:t>
+        <w:t xml:space="preserve">Questo grafico a barre divergenti offre una visione macroscopica </w:t>
+      </w:r>
+      <w:r>
+        <w:rPr>
+          <w:rFonts w:eastAsia="MS Mincho" w:cs="Times New Roman"/>
+          <w:color w:val="000000" w:themeColor="text1"/>
+          <w:kern w:val="0"/>
+          <w14:ligatures w14:val="none"/>
+        </w:rPr>
+        <w:t>del sentiment che gli utenti hanno sulle app presenti in store mostrando:</w:t>
       </w:r>
     </w:p>
     <w:p>
@@ -7950,67 +7216,7 @@
           <w:kern w:val="0"/>
           <w14:ligatures w14:val="none"/>
         </w:rPr>
-        <w:t xml:space="preserve">A sinistra (Rosso - Rating 1): Sono visualizzati i principali driver di insoddisfazione. Si nota immediatamente la predominanza di problemi tecnici trasversali: il </w:t>
-      </w:r>
-      <w:proofErr w:type="spellStart"/>
-      <w:r>
-        <w:rPr>
-          <w:rFonts w:eastAsia="MS Mincho" w:cs="Times New Roman"/>
-          <w:color w:val="000000" w:themeColor="text1"/>
-          <w:kern w:val="0"/>
-          <w14:ligatures w14:val="none"/>
-        </w:rPr>
-        <w:t>bigramma</w:t>
-      </w:r>
-      <w:proofErr w:type="spellEnd"/>
-      <w:r>
-        <w:rPr>
-          <w:rFonts w:eastAsia="MS Mincho" w:cs="Times New Roman"/>
-          <w:color w:val="000000" w:themeColor="text1"/>
-          <w:kern w:val="0"/>
-          <w14:ligatures w14:val="none"/>
-        </w:rPr>
-        <w:t xml:space="preserve"> "</w:t>
-      </w:r>
-      <w:proofErr w:type="spellStart"/>
-      <w:r>
-        <w:rPr>
-          <w:rFonts w:eastAsia="MS Mincho" w:cs="Times New Roman"/>
-          <w:color w:val="000000" w:themeColor="text1"/>
-          <w:kern w:val="0"/>
-          <w14:ligatures w14:val="none"/>
-        </w:rPr>
-        <w:t>doesn</w:t>
-      </w:r>
-      <w:proofErr w:type="spellEnd"/>
-      <w:r>
-        <w:rPr>
-          <w:rFonts w:eastAsia="MS Mincho" w:cs="Times New Roman"/>
-          <w:color w:val="000000" w:themeColor="text1"/>
-          <w:kern w:val="0"/>
-          <w14:ligatures w14:val="none"/>
-        </w:rPr>
-        <w:t xml:space="preserve"> work" (52.8k), "won </w:t>
-      </w:r>
-      <w:proofErr w:type="spellStart"/>
-      <w:r>
-        <w:rPr>
-          <w:rFonts w:eastAsia="MS Mincho" w:cs="Times New Roman"/>
-          <w:color w:val="000000" w:themeColor="text1"/>
-          <w:kern w:val="0"/>
-          <w14:ligatures w14:val="none"/>
-        </w:rPr>
-        <w:t>let</w:t>
-      </w:r>
-      <w:proofErr w:type="spellEnd"/>
-      <w:r>
-        <w:rPr>
-          <w:rFonts w:eastAsia="MS Mincho" w:cs="Times New Roman"/>
-          <w:color w:val="000000" w:themeColor="text1"/>
-          <w:kern w:val="0"/>
-          <w14:ligatures w14:val="none"/>
-        </w:rPr>
-        <w:t>"</w:t>
+        <w:t>A sinistra (Rosso - Rating 1): Sono visualizzati i principali driver di insoddisfazione. Si nota immediatamente la predominanza di problemi tecnici trasversali: il bigramma "doesn work" (52.8k), "won let"</w:t>
       </w:r>
       <w:r>
         <w:rPr>
@@ -8028,7 +7234,16 @@
           <w:kern w:val="0"/>
           <w14:ligatures w14:val="none"/>
         </w:rPr>
-        <w:t>e "customer service".</w:t>
+        <w:t>e "customer service"</w:t>
+      </w:r>
+      <w:r>
+        <w:rPr>
+          <w:rFonts w:eastAsia="MS Mincho" w:cs="Times New Roman"/>
+          <w:color w:val="000000" w:themeColor="text1"/>
+          <w:kern w:val="0"/>
+          <w14:ligatures w14:val="none"/>
+        </w:rPr>
+        <w:t>;</w:t>
       </w:r>
     </w:p>
     <w:p>
@@ -8167,7 +7382,7 @@
           <w:rFonts w:eastAsia="MS Mincho"/>
         </w:rPr>
       </w:pPr>
-      <w:bookmarkStart w:id="36" w:name="_Toc220340343"/>
+      <w:bookmarkStart w:id="36" w:name="_Toc220494050"/>
       <w:r>
         <w:rPr>
           <w:rFonts w:eastAsia="MS Mincho"/>
@@ -8264,87 +7479,7 @@
           <w:kern w:val="0"/>
           <w14:ligatures w14:val="none"/>
         </w:rPr>
-        <w:t>Candy Crush Saga (Gaming): Gli utenti non lamentano bug, ma criticano il Game Design. Termini come "</w:t>
-      </w:r>
-      <w:proofErr w:type="spellStart"/>
-      <w:r>
-        <w:rPr>
-          <w:rFonts w:eastAsia="MS Mincho" w:cs="Times New Roman"/>
-          <w:color w:val="000000" w:themeColor="text1"/>
-          <w:kern w:val="0"/>
-          <w14:ligatures w14:val="none"/>
-        </w:rPr>
-        <w:t>next</w:t>
-      </w:r>
-      <w:proofErr w:type="spellEnd"/>
-      <w:r>
-        <w:rPr>
-          <w:rFonts w:eastAsia="MS Mincho" w:cs="Times New Roman"/>
-          <w:color w:val="000000" w:themeColor="text1"/>
-          <w:kern w:val="0"/>
-          <w14:ligatures w14:val="none"/>
-        </w:rPr>
-        <w:t xml:space="preserve"> </w:t>
-      </w:r>
-      <w:proofErr w:type="spellStart"/>
-      <w:r>
-        <w:rPr>
-          <w:rFonts w:eastAsia="MS Mincho" w:cs="Times New Roman"/>
-          <w:color w:val="000000" w:themeColor="text1"/>
-          <w:kern w:val="0"/>
-          <w14:ligatures w14:val="none"/>
-        </w:rPr>
-        <w:t>level</w:t>
-      </w:r>
-      <w:proofErr w:type="spellEnd"/>
-      <w:r>
-        <w:rPr>
-          <w:rFonts w:eastAsia="MS Mincho" w:cs="Times New Roman"/>
-          <w:color w:val="000000" w:themeColor="text1"/>
-          <w:kern w:val="0"/>
-          <w14:ligatures w14:val="none"/>
-        </w:rPr>
-        <w:t>" e "</w:t>
-      </w:r>
-      <w:proofErr w:type="spellStart"/>
-      <w:r>
-        <w:rPr>
-          <w:rFonts w:eastAsia="MS Mincho" w:cs="Times New Roman"/>
-          <w:color w:val="000000" w:themeColor="text1"/>
-          <w:kern w:val="0"/>
-          <w14:ligatures w14:val="none"/>
-        </w:rPr>
-        <w:t>gold</w:t>
-      </w:r>
-      <w:proofErr w:type="spellEnd"/>
-      <w:r>
-        <w:rPr>
-          <w:rFonts w:eastAsia="MS Mincho" w:cs="Times New Roman"/>
-          <w:color w:val="000000" w:themeColor="text1"/>
-          <w:kern w:val="0"/>
-          <w14:ligatures w14:val="none"/>
-        </w:rPr>
-        <w:t xml:space="preserve"> </w:t>
-      </w:r>
-      <w:proofErr w:type="spellStart"/>
-      <w:r>
-        <w:rPr>
-          <w:rFonts w:eastAsia="MS Mincho" w:cs="Times New Roman"/>
-          <w:color w:val="000000" w:themeColor="text1"/>
-          <w:kern w:val="0"/>
-          <w14:ligatures w14:val="none"/>
-        </w:rPr>
-        <w:t>bars</w:t>
-      </w:r>
-      <w:proofErr w:type="spellEnd"/>
-      <w:r>
-        <w:rPr>
-          <w:rFonts w:eastAsia="MS Mincho" w:cs="Times New Roman"/>
-          <w:color w:val="000000" w:themeColor="text1"/>
-          <w:kern w:val="0"/>
-          <w14:ligatures w14:val="none"/>
-        </w:rPr>
-        <w:t>" indicano frustrazione per la difficoltà artificiale mirata alla monetizzazione;</w:t>
+        <w:t>Candy Crush Saga (Gaming): Gli utenti non lamentano bug, ma criticano il Game Design. Termini come "next level" e "gold bars" indicano frustrazione per la difficoltà artificiale mirata alla monetizzazione;</w:t>
       </w:r>
     </w:p>
     <w:p>
@@ -8368,47 +7503,7 @@
           <w:kern w:val="0"/>
           <w14:ligatures w14:val="none"/>
         </w:rPr>
-        <w:t>Dropbox (Productivity): I bigrammi "</w:t>
-      </w:r>
-      <w:proofErr w:type="spellStart"/>
-      <w:r>
-        <w:rPr>
-          <w:rFonts w:eastAsia="MS Mincho" w:cs="Times New Roman"/>
-          <w:color w:val="000000" w:themeColor="text1"/>
-          <w:kern w:val="0"/>
-          <w14:ligatures w14:val="none"/>
-        </w:rPr>
-        <w:t>cancel</w:t>
-      </w:r>
-      <w:proofErr w:type="spellEnd"/>
-      <w:r>
-        <w:rPr>
-          <w:rFonts w:eastAsia="MS Mincho" w:cs="Times New Roman"/>
-          <w:color w:val="000000" w:themeColor="text1"/>
-          <w:kern w:val="0"/>
-          <w14:ligatures w14:val="none"/>
-        </w:rPr>
-        <w:t xml:space="preserve"> </w:t>
-      </w:r>
-      <w:proofErr w:type="spellStart"/>
-      <w:r>
-        <w:rPr>
-          <w:rFonts w:eastAsia="MS Mincho" w:cs="Times New Roman"/>
-          <w:color w:val="000000" w:themeColor="text1"/>
-          <w:kern w:val="0"/>
-          <w14:ligatures w14:val="none"/>
-        </w:rPr>
-        <w:t>subscription</w:t>
-      </w:r>
-      <w:proofErr w:type="spellEnd"/>
-      <w:r>
-        <w:rPr>
-          <w:rFonts w:eastAsia="MS Mincho" w:cs="Times New Roman"/>
-          <w:color w:val="000000" w:themeColor="text1"/>
-          <w:kern w:val="0"/>
-          <w14:ligatures w14:val="none"/>
-        </w:rPr>
-        <w:t xml:space="preserve">" e "free trial" evidenziano la percezione di </w:t>
+        <w:t xml:space="preserve">Dropbox (Productivity): I bigrammi "cancel subscription" e "free trial" evidenziano la percezione di </w:t>
       </w:r>
       <w:r>
         <w:rPr>
@@ -8477,67 +7572,7 @@
           <w:kern w:val="0"/>
           <w14:ligatures w14:val="none"/>
         </w:rPr>
-        <w:t>Termini come "</w:t>
-      </w:r>
-      <w:proofErr w:type="spellStart"/>
-      <w:r>
-        <w:rPr>
-          <w:rFonts w:eastAsia="MS Mincho" w:cs="Times New Roman"/>
-          <w:color w:val="000000" w:themeColor="text1"/>
-          <w:kern w:val="0"/>
-          <w14:ligatures w14:val="none"/>
-        </w:rPr>
-        <w:t>keeps</w:t>
-      </w:r>
-      <w:proofErr w:type="spellEnd"/>
-      <w:r>
-        <w:rPr>
-          <w:rFonts w:eastAsia="MS Mincho" w:cs="Times New Roman"/>
-          <w:color w:val="000000" w:themeColor="text1"/>
-          <w:kern w:val="0"/>
-          <w14:ligatures w14:val="none"/>
-        </w:rPr>
-        <w:t xml:space="preserve"> </w:t>
-      </w:r>
-      <w:proofErr w:type="spellStart"/>
-      <w:r>
-        <w:rPr>
-          <w:rFonts w:eastAsia="MS Mincho" w:cs="Times New Roman"/>
-          <w:color w:val="000000" w:themeColor="text1"/>
-          <w:kern w:val="0"/>
-          <w14:ligatures w14:val="none"/>
-        </w:rPr>
-        <w:t>crashing</w:t>
-      </w:r>
-      <w:proofErr w:type="spellEnd"/>
-      <w:r>
-        <w:rPr>
-          <w:rFonts w:eastAsia="MS Mincho" w:cs="Times New Roman"/>
-          <w:color w:val="000000" w:themeColor="text1"/>
-          <w:kern w:val="0"/>
-          <w14:ligatures w14:val="none"/>
-        </w:rPr>
-        <w:t xml:space="preserve">" e "won </w:t>
-      </w:r>
-      <w:proofErr w:type="spellStart"/>
-      <w:r>
-        <w:rPr>
-          <w:rFonts w:eastAsia="MS Mincho" w:cs="Times New Roman"/>
-          <w:color w:val="000000" w:themeColor="text1"/>
-          <w:kern w:val="0"/>
-          <w14:ligatures w14:val="none"/>
-        </w:rPr>
-        <w:t>let</w:t>
-      </w:r>
-      <w:proofErr w:type="spellEnd"/>
-      <w:r>
-        <w:rPr>
-          <w:rFonts w:eastAsia="MS Mincho" w:cs="Times New Roman"/>
-          <w:color w:val="000000" w:themeColor="text1"/>
-          <w:kern w:val="0"/>
-          <w14:ligatures w14:val="none"/>
-        </w:rPr>
-        <w:t>" riflettono la pesantezza</w:t>
+        <w:t>Termini come "keeps crashing" e "won let" riflettono la pesantezza</w:t>
       </w:r>
       <w:r>
         <w:rPr>
@@ -8579,27 +7614,7 @@
           <w:kern w:val="0"/>
           <w14:ligatures w14:val="none"/>
         </w:rPr>
-        <w:t>WhatsApp (</w:t>
-      </w:r>
-      <w:proofErr w:type="spellStart"/>
-      <w:r>
-        <w:rPr>
-          <w:rFonts w:eastAsia="MS Mincho" w:cs="Times New Roman"/>
-          <w:color w:val="000000" w:themeColor="text1"/>
-          <w:kern w:val="0"/>
-          <w14:ligatures w14:val="none"/>
-        </w:rPr>
-        <w:t>Communication</w:t>
-      </w:r>
-      <w:proofErr w:type="spellEnd"/>
-      <w:r>
-        <w:rPr>
-          <w:rFonts w:eastAsia="MS Mincho" w:cs="Times New Roman"/>
-          <w:color w:val="000000" w:themeColor="text1"/>
-          <w:kern w:val="0"/>
-          <w14:ligatures w14:val="none"/>
-        </w:rPr>
-        <w:t xml:space="preserve">): </w:t>
+        <w:t xml:space="preserve">WhatsApp (Communication): </w:t>
       </w:r>
       <w:r>
         <w:rPr>
@@ -8617,27 +7632,7 @@
           <w:kern w:val="0"/>
           <w14:ligatures w14:val="none"/>
         </w:rPr>
-        <w:t>"</w:t>
-      </w:r>
-      <w:proofErr w:type="spellStart"/>
-      <w:r>
-        <w:rPr>
-          <w:rFonts w:eastAsia="MS Mincho" w:cs="Times New Roman"/>
-          <w:color w:val="000000" w:themeColor="text1"/>
-          <w:kern w:val="0"/>
-          <w14:ligatures w14:val="none"/>
-        </w:rPr>
-        <w:t>Verification</w:t>
-      </w:r>
-      <w:proofErr w:type="spellEnd"/>
-      <w:r>
-        <w:rPr>
-          <w:rFonts w:eastAsia="MS Mincho" w:cs="Times New Roman"/>
-          <w:color w:val="000000" w:themeColor="text1"/>
-          <w:kern w:val="0"/>
-          <w14:ligatures w14:val="none"/>
-        </w:rPr>
-        <w:t xml:space="preserve"> code" segnalano un collo di bottiglia specifico nel processo di autenticazione SMS.</w:t>
+        <w:t>"Verification code" segnalano un collo di bottiglia specifico nel processo di autenticazione SMS.</w:t>
       </w:r>
     </w:p>
     <w:p>
@@ -8716,7 +7711,7 @@
           <w:rFonts w:eastAsia="MS Mincho"/>
         </w:rPr>
       </w:pPr>
-      <w:bookmarkStart w:id="37" w:name="_Toc220340344"/>
+      <w:bookmarkStart w:id="37" w:name="_Toc220494051"/>
       <w:r>
         <w:rPr>
           <w:rFonts w:eastAsia="MS Mincho"/>
@@ -8790,23 +7785,7 @@
         <w:spacing w:line="360" w:lineRule="auto"/>
       </w:pPr>
       <w:r>
-        <w:t>Dropbox: Il valore percepito è funzionale. "Cloud storage" e "</w:t>
-      </w:r>
-      <w:proofErr w:type="spellStart"/>
-      <w:r>
-        <w:t>photos</w:t>
-      </w:r>
-      <w:proofErr w:type="spellEnd"/>
-      <w:r>
-        <w:t xml:space="preserve"> </w:t>
-      </w:r>
-      <w:proofErr w:type="spellStart"/>
-      <w:r>
-        <w:t>videos</w:t>
-      </w:r>
-      <w:proofErr w:type="spellEnd"/>
-      <w:r>
-        <w:t>" indicano che l'app è apprezzata principalmente come archivio sicuro</w:t>
+        <w:t>Dropbox: Il valore percepito è funzionale. "Cloud storage" e "photos videos" indicano che l'app è apprezzata principalmente come archivio sicuro</w:t>
       </w:r>
       <w:r>
         <w:t>;</w:t>
@@ -8827,15 +7806,7 @@
         <w:t>,</w:t>
       </w:r>
       <w:r>
-        <w:t xml:space="preserve"> "Friends family" e "</w:t>
-      </w:r>
-      <w:proofErr w:type="spellStart"/>
-      <w:r>
-        <w:t>connect</w:t>
-      </w:r>
-      <w:proofErr w:type="spellEnd"/>
-      <w:r>
-        <w:t xml:space="preserve"> friends"</w:t>
+        <w:t xml:space="preserve"> "Friends family" e "connect friends"</w:t>
       </w:r>
       <w:r>
         <w:t xml:space="preserve"> lo confermano come un ottimo social network;</w:t>
@@ -8925,7 +7896,7 @@
         <w:pStyle w:val="Titolo1"/>
         <w:spacing w:line="360" w:lineRule="auto"/>
       </w:pPr>
-      <w:bookmarkStart w:id="38" w:name="_Toc220340345"/>
+      <w:bookmarkStart w:id="38" w:name="_Toc220494052"/>
       <w:r>
         <w:lastRenderedPageBreak/>
         <w:t>8. Conclusioni</w:t>
@@ -8951,15 +7922,7 @@
         <w:spacing w:line="360" w:lineRule="auto"/>
       </w:pPr>
       <w:r>
-        <w:t xml:space="preserve">Dal punto di vista infrastrutturale, i test condotti sul dataset aumentato a venti milioni di record hanno confermato la piena efficacia del paradigma Scale-Out nell'affrontare carichi di lavoro onerosi. L'analisi di benchmarking ha evidenziato una scalabilità solida, con il cluster che ha raggiunto uno </w:t>
-      </w:r>
-      <w:proofErr w:type="spellStart"/>
-      <w:r>
-        <w:t>speedup</w:t>
-      </w:r>
-      <w:proofErr w:type="spellEnd"/>
-      <w:r>
-        <w:t xml:space="preserve"> superiore a 3x nella configurazione a quattro nodi, abbattendo drasticamente i tempi di esecuzione del 67% rispetto alla configurazione a singolo nodo. Particolarmente interessante è emerso il ruolo della configurazione a tre nodi, che si è rivelata il punto di ottimo tra costi infrastrutturali e benefici prestazionali, mantenendo un'efficienza del 90%. Al contrario, l'aggiunta del quarto nodo ha mostrato i primi, fisiologici segni di saturazione, confermando come i costi di coordinamento e la latenza di rete inizino a incidere marginalmente quando il tempo di calcolo puro si riduce troppo. Inoltre, l'integrazione di un vero file system distribuito come HDFS, configurato con un fattore di replicazione pari a tre, si è rivelata determinante per garantire la tolleranza ai guasti.</w:t>
+        <w:t>Dal punto di vista infrastrutturale, i test condotti sul dataset aumentato a venti milioni di record hanno confermato la piena efficacia del paradigma Scale-Out nell'affrontare carichi di lavoro onerosi. L'analisi di benchmarking ha evidenziato una scalabilità solida, con il cluster che ha raggiunto uno speedup superiore a 3x nella configurazione a quattro nodi, abbattendo drasticamente i tempi di esecuzione del 67% rispetto alla configurazione a singolo nodo. Particolarmente interessante è emerso il ruolo della configurazione a tre nodi, che si è rivelata il punto di ottimo tra costi infrastrutturali e benefici prestazionali, mantenendo un'efficienza del 90%. Al contrario, l'aggiunta del quarto nodo ha mostrato i primi, fisiologici segni di saturazione, confermando come i costi di coordinamento e la latenza di rete inizino a incidere marginalmente quando il tempo di calcolo puro si riduce troppo. Inoltre, l'integrazione di un vero file system distribuito come HDFS, configurato con un fattore di replicazione pari a tre, si è rivelata determinante per garantire la tolleranza ai guasti.</w:t>
       </w:r>
     </w:p>
     <w:p>

</xml_diff>